<commit_message>
update code and word
</commit_message>
<xml_diff>
--- a/Nhom02_DOANCNTT.docx
+++ b/Nhom02_DOANCNTT.docx
@@ -204,12 +204,12 @@
                             <w:bookmarkStart w:id="111" w:name="_Toc120928272"/>
                             <w:bookmarkStart w:id="112" w:name="_Toc120928293"/>
                             <w:bookmarkStart w:id="113" w:name="_Toc120927554"/>
-                            <w:bookmarkStart w:id="114" w:name="_Toc104161843"/>
-                            <w:bookmarkStart w:id="115" w:name="_Toc120927510"/>
-                            <w:bookmarkStart w:id="116" w:name="_Toc104163106"/>
-                            <w:bookmarkStart w:id="117" w:name="_Toc104161751"/>
-                            <w:bookmarkStart w:id="118" w:name="_Toc104161916"/>
-                            <w:bookmarkStart w:id="119" w:name="_Toc104162311"/>
+                            <w:bookmarkStart w:id="114" w:name="_Toc104163106"/>
+                            <w:bookmarkStart w:id="115" w:name="_Toc104161751"/>
+                            <w:bookmarkStart w:id="116" w:name="_Toc104162311"/>
+                            <w:bookmarkStart w:id="117" w:name="_Toc104161916"/>
+                            <w:bookmarkStart w:id="118" w:name="_Toc104161843"/>
+                            <w:bookmarkStart w:id="119" w:name="_Toc120927510"/>
                             <w:r>
                               <w:rPr>
                                 <w:lang w:val="vi-VN"/>
@@ -3609,8 +3609,8 @@
                                 <w:b w:val="0"/>
                               </w:rPr>
                             </w:pPr>
-                            <w:bookmarkStart w:id="124" w:name="_Toc120928273"/>
-                            <w:bookmarkStart w:id="125" w:name="_Toc120928316"/>
+                            <w:bookmarkStart w:id="124" w:name="_Toc120928316"/>
+                            <w:bookmarkStart w:id="125" w:name="_Toc120928273"/>
                             <w:bookmarkStart w:id="126" w:name="_Toc120928294"/>
                             <w:r>
                               <w:t>--------------------</w:t>
@@ -4282,8 +4282,8 @@
                               </w:rPr>
                             </w:pPr>
                             <w:bookmarkStart w:id="127" w:name="_Toc120928295"/>
-                            <w:bookmarkStart w:id="128" w:name="_Toc120928317"/>
-                            <w:bookmarkStart w:id="129" w:name="_Toc120928274"/>
+                            <w:bookmarkStart w:id="128" w:name="_Toc120928274"/>
+                            <w:bookmarkStart w:id="129" w:name="_Toc120928317"/>
                             <w:r>
                               <w:t>--------------------</w:t>
                             </w:r>
@@ -4954,10 +4954,10 @@
                                 <w:b w:val="0"/>
                               </w:rPr>
                             </w:pPr>
-                            <w:bookmarkStart w:id="130" w:name="_Toc120927555"/>
-                            <w:bookmarkStart w:id="131" w:name="_Toc120928275"/>
-                            <w:bookmarkStart w:id="132" w:name="_Toc120928318"/>
-                            <w:bookmarkStart w:id="133" w:name="_Toc120928296"/>
+                            <w:bookmarkStart w:id="130" w:name="_Toc120928318"/>
+                            <w:bookmarkStart w:id="131" w:name="_Toc120928296"/>
+                            <w:bookmarkStart w:id="132" w:name="_Toc120928275"/>
+                            <w:bookmarkStart w:id="133" w:name="_Toc120927555"/>
                             <w:r>
                               <w:t>--------------------</w:t>
                             </w:r>
@@ -5729,12 +5729,12 @@
                       <w:bookmarkStart w:id="111" w:name="_Toc120928272"/>
                       <w:bookmarkStart w:id="112" w:name="_Toc120928293"/>
                       <w:bookmarkStart w:id="113" w:name="_Toc120927554"/>
-                      <w:bookmarkStart w:id="114" w:name="_Toc104161843"/>
-                      <w:bookmarkStart w:id="115" w:name="_Toc120927510"/>
-                      <w:bookmarkStart w:id="116" w:name="_Toc104163106"/>
-                      <w:bookmarkStart w:id="117" w:name="_Toc104161751"/>
-                      <w:bookmarkStart w:id="118" w:name="_Toc104161916"/>
-                      <w:bookmarkStart w:id="119" w:name="_Toc104162311"/>
+                      <w:bookmarkStart w:id="114" w:name="_Toc104163106"/>
+                      <w:bookmarkStart w:id="115" w:name="_Toc104161751"/>
+                      <w:bookmarkStart w:id="116" w:name="_Toc104162311"/>
+                      <w:bookmarkStart w:id="117" w:name="_Toc104161916"/>
+                      <w:bookmarkStart w:id="118" w:name="_Toc104161843"/>
+                      <w:bookmarkStart w:id="119" w:name="_Toc120927510"/>
                       <w:r>
                         <w:rPr>
                           <w:lang w:val="vi-VN"/>
@@ -9134,8 +9134,8 @@
                           <w:b w:val="0"/>
                         </w:rPr>
                       </w:pPr>
-                      <w:bookmarkStart w:id="124" w:name="_Toc120928273"/>
-                      <w:bookmarkStart w:id="125" w:name="_Toc120928316"/>
+                      <w:bookmarkStart w:id="124" w:name="_Toc120928316"/>
+                      <w:bookmarkStart w:id="125" w:name="_Toc120928273"/>
                       <w:bookmarkStart w:id="126" w:name="_Toc120928294"/>
                       <w:r>
                         <w:t>--------------------</w:t>
@@ -9807,8 +9807,8 @@
                         </w:rPr>
                       </w:pPr>
                       <w:bookmarkStart w:id="127" w:name="_Toc120928295"/>
-                      <w:bookmarkStart w:id="128" w:name="_Toc120928317"/>
-                      <w:bookmarkStart w:id="129" w:name="_Toc120928274"/>
+                      <w:bookmarkStart w:id="128" w:name="_Toc120928274"/>
+                      <w:bookmarkStart w:id="129" w:name="_Toc120928317"/>
                       <w:r>
                         <w:t>--------------------</w:t>
                       </w:r>
@@ -10479,10 +10479,10 @@
                           <w:b w:val="0"/>
                         </w:rPr>
                       </w:pPr>
-                      <w:bookmarkStart w:id="130" w:name="_Toc120927555"/>
-                      <w:bookmarkStart w:id="131" w:name="_Toc120928275"/>
-                      <w:bookmarkStart w:id="132" w:name="_Toc120928318"/>
-                      <w:bookmarkStart w:id="133" w:name="_Toc120928296"/>
+                      <w:bookmarkStart w:id="130" w:name="_Toc120928318"/>
+                      <w:bookmarkStart w:id="131" w:name="_Toc120928296"/>
+                      <w:bookmarkStart w:id="132" w:name="_Toc120928275"/>
+                      <w:bookmarkStart w:id="133" w:name="_Toc120927555"/>
                       <w:r>
                         <w:t>--------------------</w:t>
                       </w:r>
@@ -12609,19 +12609,7 @@
           <w:szCs w:val="26"/>
           <w:lang w:val="vi-VN"/>
         </w:rPr>
-        <w:t>không thể tránh khỏi nên chúng em rất mong nhận được những ý kiến đóng góp quý báu của các quý th</w:t>
-      </w:r>
-      <w:bookmarkStart w:id="134" w:name="_GoBack"/>
-      <w:bookmarkEnd w:id="134"/>
-      <w:r>
-        <w:rPr>
-          <w:rFonts w:hint="default" w:ascii="Times New Roman" w:hAnsi="Times New Roman" w:cs="Times New Roman"/>
-          <w:color w:val="auto"/>
-          <w:sz w:val="26"/>
-          <w:szCs w:val="26"/>
-          <w:lang w:val="vi-VN"/>
-        </w:rPr>
-        <w:t>ầy</w:t>
+        <w:t>không thể tránh khỏi nên chúng em rất mong nhận được những ý kiến đóng góp quý báu của các quý thầy</w:t>
       </w:r>
       <w:r>
         <w:rPr>
@@ -16202,8 +16190,8 @@
           <w:color w:val="auto"/>
         </w:rPr>
       </w:pPr>
-      <w:bookmarkStart w:id="3" w:name="_Toc29687"/>
-      <w:bookmarkStart w:id="4" w:name="_Toc6732"/>
+      <w:bookmarkStart w:id="3" w:name="_Toc6732"/>
+      <w:bookmarkStart w:id="4" w:name="_Toc29687"/>
       <w:bookmarkStart w:id="5" w:name="_Toc120928277"/>
       <w:r>
         <w:rPr>
@@ -19844,8 +19832,8 @@
         </w:rPr>
       </w:pPr>
       <w:bookmarkStart w:id="9" w:name="_Toc8639"/>
-      <w:bookmarkStart w:id="10" w:name="_Toc120928279"/>
-      <w:bookmarkStart w:id="11" w:name="_Toc26380"/>
+      <w:bookmarkStart w:id="10" w:name="_Toc26380"/>
+      <w:bookmarkStart w:id="11" w:name="_Toc120928279"/>
       <w:r>
         <w:rPr>
           <w:rFonts w:hint="default" w:ascii="Times New Roman" w:hAnsi="Times New Roman" w:cs="Times New Roman"/>
@@ -19951,8 +19939,8 @@
         </w:rPr>
       </w:pPr>
       <w:bookmarkStart w:id="12" w:name="_Toc24717"/>
-      <w:bookmarkStart w:id="13" w:name="_Toc5264"/>
-      <w:bookmarkStart w:id="14" w:name="_Toc120928280"/>
+      <w:bookmarkStart w:id="13" w:name="_Toc120928280"/>
+      <w:bookmarkStart w:id="14" w:name="_Toc5264"/>
       <w:r>
         <w:rPr>
           <w:rFonts w:hint="default" w:ascii="Times New Roman" w:hAnsi="Times New Roman" w:cs="Times New Roman"/>
@@ -20200,8 +20188,8 @@
         </w:rPr>
       </w:pPr>
       <w:bookmarkStart w:id="21" w:name="_Toc16264"/>
-      <w:bookmarkStart w:id="22" w:name="_Toc120928283"/>
-      <w:bookmarkStart w:id="23" w:name="_Toc14629"/>
+      <w:bookmarkStart w:id="22" w:name="_Toc14629"/>
+      <w:bookmarkStart w:id="23" w:name="_Toc120928283"/>
       <w:r>
         <w:rPr>
           <w:rFonts w:hint="default" w:ascii="Times New Roman" w:hAnsi="Times New Roman" w:cs="Times New Roman"/>
@@ -20423,8 +20411,8 @@
           <w:lang w:val="vi-VN"/>
         </w:rPr>
       </w:pPr>
-      <w:bookmarkStart w:id="27" w:name="_Toc23756"/>
-      <w:bookmarkStart w:id="28" w:name="_Toc120928284"/>
+      <w:bookmarkStart w:id="27" w:name="_Toc120928284"/>
+      <w:bookmarkStart w:id="28" w:name="_Toc23756"/>
       <w:r>
         <w:rPr>
           <w:rFonts w:hint="default" w:ascii="Times New Roman" w:hAnsi="Times New Roman" w:cs="Times New Roman"/>
@@ -21186,8 +21174,8 @@
           <w:lang w:val="vi-VN"/>
         </w:rPr>
       </w:pPr>
-      <w:bookmarkStart w:id="31" w:name="_Toc5806"/>
-      <w:bookmarkStart w:id="32" w:name="_Toc120928285"/>
+      <w:bookmarkStart w:id="31" w:name="_Toc120928285"/>
+      <w:bookmarkStart w:id="32" w:name="_Toc5806"/>
       <w:r>
         <w:rPr>
           <w:rFonts w:hint="default" w:ascii="Times New Roman" w:hAnsi="Times New Roman" w:cs="Times New Roman"/>
@@ -22983,12 +22971,6 @@
             <w:insideH w:val="single" w:color="auto" w:sz="4" w:space="0"/>
             <w:insideV w:val="single" w:color="auto" w:sz="4" w:space="0"/>
           </w:tblBorders>
-          <w:tblCellMar>
-            <w:top w:w="0" w:type="dxa"/>
-            <w:left w:w="108" w:type="dxa"/>
-            <w:bottom w:w="0" w:type="dxa"/>
-            <w:right w:w="108" w:type="dxa"/>
-          </w:tblCellMar>
         </w:tblPrEx>
         <w:tc>
           <w:tcPr>
@@ -25376,8 +25358,8 @@
         <w:t>: Mô tả các Field trong bảng addfriend</w:t>
       </w:r>
       <w:bookmarkEnd w:id="50"/>
-      <w:bookmarkStart w:id="51" w:name="_Toc116509944"/>
-      <w:bookmarkStart w:id="52" w:name="_Toc116509853"/>
+      <w:bookmarkStart w:id="51" w:name="_Toc116509853"/>
+      <w:bookmarkStart w:id="52" w:name="_Toc116509944"/>
     </w:p>
     <w:tbl>
       <w:tblPr>
@@ -27679,17 +27661,6 @@
     </w:tbl>
     <w:p>
       <w:pPr>
-        <w:pStyle w:val="49"/>
-        <w:ind w:left="1440" w:firstLine="720"/>
-        <w:rPr>
-          <w:rFonts w:hint="default" w:ascii="Times New Roman" w:hAnsi="Times New Roman" w:cs="Times New Roman"/>
-          <w:color w:val="auto"/>
-          <w:szCs w:val="26"/>
-        </w:rPr>
-      </w:pPr>
-    </w:p>
-    <w:p>
-      <w:pPr>
         <w:pStyle w:val="11"/>
         <w:jc w:val="center"/>
         <w:rPr>
@@ -31982,7 +31953,7 @@
             <w:pPr>
               <w:pStyle w:val="49"/>
               <w:shd w:val="clear" w:color="auto" w:fill="FFFFFF" w:themeFill="background1"/>
-              <w:ind w:left="360"/>
+              <w:ind w:left="360" w:firstLine="260"/>
               <w:jc w:val="left"/>
               <w:rPr>
                 <w:rFonts w:hint="default" w:ascii="Times New Roman" w:hAnsi="Times New Roman" w:cs="Times New Roman"/>
@@ -31998,7 +31969,30 @@
                 <w:szCs w:val="26"/>
                 <w:lang w:val="vi-VN"/>
               </w:rPr>
-              <w:t xml:space="preserve">    }</w:t>
+              <w:t>}</w:t>
+            </w:r>
+          </w:p>
+          <w:p>
+            <w:pPr>
+              <w:pStyle w:val="49"/>
+              <w:shd w:val="clear" w:color="auto" w:fill="FFFFFF" w:themeFill="background1"/>
+              <w:spacing w:line="360" w:lineRule="auto"/>
+              <w:jc w:val="both"/>
+              <w:rPr>
+                <w:rFonts w:hint="default" w:ascii="Times New Roman" w:hAnsi="Times New Roman" w:cs="Times New Roman"/>
+                <w:color w:val="auto"/>
+                <w:szCs w:val="26"/>
+                <w:lang w:val="en-US"/>
+              </w:rPr>
+            </w:pPr>
+            <w:r>
+              <w:rPr>
+                <w:rFonts w:hint="default" w:cs="Times New Roman"/>
+                <w:color w:val="auto"/>
+                <w:szCs w:val="26"/>
+                <w:lang w:val="en-US"/>
+              </w:rPr>
+              <w:t>- Khi nhấn vào tin nhắn với bạn bè thì hiển thị những chức năng giống với messchat. Tuy nhiên sẽ xóa đi một số tính năng chẳng hạn như thêm bạn bè vào cuộc trò chuyện,…</w:t>
             </w:r>
           </w:p>
         </w:tc>
@@ -35892,8 +35886,8 @@
       </w:tblPr>
       <w:tblGrid>
         <w:gridCol w:w="694"/>
-        <w:gridCol w:w="4623"/>
-        <w:gridCol w:w="3728"/>
+        <w:gridCol w:w="4815"/>
+        <w:gridCol w:w="3536"/>
       </w:tblGrid>
       <w:tr>
         <w:tblPrEx>
@@ -35940,7 +35934,7 @@
         </w:tc>
         <w:tc>
           <w:tcPr>
-            <w:tcW w:w="4623" w:type="dxa"/>
+            <w:tcW w:w="4815" w:type="dxa"/>
           </w:tcPr>
           <w:p>
             <w:pPr>
@@ -35966,7 +35960,7 @@
         </w:tc>
         <w:tc>
           <w:tcPr>
-            <w:tcW w:w="3728" w:type="dxa"/>
+            <w:tcW w:w="3536" w:type="dxa"/>
           </w:tcPr>
           <w:p>
             <w:pPr>
@@ -36036,7 +36030,7 @@
         </w:tc>
         <w:tc>
           <w:tcPr>
-            <w:tcW w:w="4623" w:type="dxa"/>
+            <w:tcW w:w="4815" w:type="dxa"/>
           </w:tcPr>
           <w:p>
             <w:pPr>
@@ -36162,8 +36156,8 @@
               </w:rPr>
               <w:drawing>
                 <wp:inline distT="0" distB="0" distL="0" distR="0">
-                  <wp:extent cx="2518410" cy="1309370"/>
-                  <wp:effectExtent l="0" t="0" r="11430" b="1270"/>
+                  <wp:extent cx="2766695" cy="1438910"/>
+                  <wp:effectExtent l="9525" t="9525" r="12700" b="14605"/>
                   <wp:docPr id="34" name="Picture 34"/>
                   <wp:cNvGraphicFramePr>
                     <a:graphicFrameLocks xmlns:a="http://schemas.openxmlformats.org/drawingml/2006/main" noChangeAspect="1"/>
@@ -36186,11 +36180,14 @@
                         <pic:spPr>
                           <a:xfrm>
                             <a:off x="0" y="0"/>
-                            <a:ext cx="2518410" cy="1309370"/>
+                            <a:ext cx="2766695" cy="1438910"/>
                           </a:xfrm>
                           <a:prstGeom prst="rect">
                             <a:avLst/>
                           </a:prstGeom>
+                          <a:ln>
+                            <a:noFill/>
+                          </a:ln>
                         </pic:spPr>
                       </pic:pic>
                     </a:graphicData>
@@ -36213,7 +36210,7 @@
         </w:tc>
         <w:tc>
           <w:tcPr>
-            <w:tcW w:w="3728" w:type="dxa"/>
+            <w:tcW w:w="3536" w:type="dxa"/>
           </w:tcPr>
           <w:p>
             <w:pPr>
@@ -36272,7 +36269,25 @@
                 <w:szCs w:val="26"/>
                 <w:lang w:val="vi-VN"/>
               </w:rPr>
-              <w:t>- Button Đănh nhập để gọi Controller Login.</w:t>
+              <w:t>- Button Đăn</w:t>
+            </w:r>
+            <w:r>
+              <w:rPr>
+                <w:rFonts w:hint="default" w:cs="Times New Roman"/>
+                <w:color w:val="auto"/>
+                <w:szCs w:val="26"/>
+                <w:lang w:val="en-US"/>
+              </w:rPr>
+              <w:t>g</w:t>
+            </w:r>
+            <w:r>
+              <w:rPr>
+                <w:rFonts w:hint="default" w:ascii="Times New Roman" w:hAnsi="Times New Roman" w:cs="Times New Roman"/>
+                <w:color w:val="auto"/>
+                <w:szCs w:val="26"/>
+                <w:lang w:val="vi-VN"/>
+              </w:rPr>
+              <w:t xml:space="preserve"> nhập để gọi Controller Login.</w:t>
             </w:r>
           </w:p>
           <w:p>
@@ -36342,7 +36357,7 @@
         </w:tc>
         <w:tc>
           <w:tcPr>
-            <w:tcW w:w="4623" w:type="dxa"/>
+            <w:tcW w:w="4815" w:type="dxa"/>
           </w:tcPr>
           <w:p>
             <w:pPr>
@@ -36468,8 +36483,8 @@
               </w:rPr>
               <w:drawing>
                 <wp:inline distT="0" distB="0" distL="0" distR="0">
-                  <wp:extent cx="2464435" cy="1238250"/>
-                  <wp:effectExtent l="0" t="0" r="4445" b="11430"/>
+                  <wp:extent cx="2783840" cy="1398905"/>
+                  <wp:effectExtent l="0" t="0" r="5080" b="3175"/>
                   <wp:docPr id="35" name="Picture 35"/>
                   <wp:cNvGraphicFramePr>
                     <a:graphicFrameLocks xmlns:a="http://schemas.openxmlformats.org/drawingml/2006/main" noChangeAspect="1"/>
@@ -36492,7 +36507,7 @@
                         <pic:spPr>
                           <a:xfrm>
                             <a:off x="0" y="0"/>
-                            <a:ext cx="2464435" cy="1238250"/>
+                            <a:ext cx="2783840" cy="1398905"/>
                           </a:xfrm>
                           <a:prstGeom prst="rect">
                             <a:avLst/>
@@ -36519,7 +36534,7 @@
         </w:tc>
         <w:tc>
           <w:tcPr>
-            <w:tcW w:w="3728" w:type="dxa"/>
+            <w:tcW w:w="3536" w:type="dxa"/>
           </w:tcPr>
           <w:p>
             <w:pPr>
@@ -36588,7 +36603,7 @@
         </w:tc>
         <w:tc>
           <w:tcPr>
-            <w:tcW w:w="4623" w:type="dxa"/>
+            <w:tcW w:w="4815" w:type="dxa"/>
           </w:tcPr>
           <w:p>
             <w:pPr>
@@ -36766,7 +36781,7 @@
         </w:tc>
         <w:tc>
           <w:tcPr>
-            <w:tcW w:w="3728" w:type="dxa"/>
+            <w:tcW w:w="3536" w:type="dxa"/>
           </w:tcPr>
           <w:p>
             <w:pPr>
@@ -36895,7 +36910,7 @@
         </w:tc>
         <w:tc>
           <w:tcPr>
-            <w:tcW w:w="4623" w:type="dxa"/>
+            <w:tcW w:w="4815" w:type="dxa"/>
           </w:tcPr>
           <w:p>
             <w:pPr>
@@ -37024,16 +37039,11 @@
               </w:rPr>
             </w:pPr>
             <w:r>
-              <w:rPr>
-                <w:rFonts w:hint="default" w:ascii="Times New Roman" w:hAnsi="Times New Roman" w:cs="Times New Roman"/>
-                <w:color w:val="auto"/>
-                <w:lang w:val="vi-VN"/>
-              </w:rPr>
               <w:drawing>
                 <wp:inline distT="0" distB="0" distL="114300" distR="114300">
-                  <wp:extent cx="2791460" cy="1385570"/>
-                  <wp:effectExtent l="0" t="0" r="12700" b="1270"/>
-                  <wp:docPr id="29" name="Picture 1"/>
+                  <wp:extent cx="2901950" cy="1440180"/>
+                  <wp:effectExtent l="0" t="0" r="8890" b="7620"/>
+                  <wp:docPr id="14" name="Picture 1"/>
                   <wp:cNvGraphicFramePr>
                     <a:graphicFrameLocks xmlns:a="http://schemas.openxmlformats.org/drawingml/2006/main" noChangeAspect="1"/>
                   </wp:cNvGraphicFramePr>
@@ -37041,7 +37051,7 @@
                     <a:graphicData uri="http://schemas.openxmlformats.org/drawingml/2006/picture">
                       <pic:pic xmlns:pic="http://schemas.openxmlformats.org/drawingml/2006/picture">
                         <pic:nvPicPr>
-                          <pic:cNvPr id="29" name="Picture 1"/>
+                          <pic:cNvPr id="14" name="Picture 1"/>
                           <pic:cNvPicPr>
                             <a:picLocks noChangeAspect="1"/>
                           </pic:cNvPicPr>
@@ -37055,7 +37065,7 @@
                         <pic:spPr>
                           <a:xfrm>
                             <a:off x="0" y="0"/>
-                            <a:ext cx="2791460" cy="1385570"/>
+                            <a:ext cx="2901950" cy="1440180"/>
                           </a:xfrm>
                           <a:prstGeom prst="rect">
                             <a:avLst/>
@@ -37075,7 +37085,7 @@
         </w:tc>
         <w:tc>
           <w:tcPr>
-            <w:tcW w:w="3728" w:type="dxa"/>
+            <w:tcW w:w="3536" w:type="dxa"/>
           </w:tcPr>
           <w:p>
             <w:pPr>
@@ -37224,7 +37234,7 @@
         </w:tc>
         <w:tc>
           <w:tcPr>
-            <w:tcW w:w="4623" w:type="dxa"/>
+            <w:tcW w:w="4815" w:type="dxa"/>
           </w:tcPr>
           <w:p>
             <w:pPr>
@@ -37408,7 +37418,7 @@
         </w:tc>
         <w:tc>
           <w:tcPr>
-            <w:tcW w:w="3728" w:type="dxa"/>
+            <w:tcW w:w="3536" w:type="dxa"/>
           </w:tcPr>
           <w:p>
             <w:pPr>
@@ -37530,7 +37540,7 @@
         </w:tc>
         <w:tc>
           <w:tcPr>
-            <w:tcW w:w="4623" w:type="dxa"/>
+            <w:tcW w:w="4815" w:type="dxa"/>
           </w:tcPr>
           <w:p>
             <w:pPr>
@@ -37648,6 +37658,7 @@
                 <w:lang w:val="vi-VN"/>
               </w:rPr>
             </w:pPr>
+            <w:bookmarkStart w:id="134" w:name="_GoBack"/>
             <w:r>
               <w:rPr>
                 <w:rFonts w:hint="default" w:ascii="Times New Roman" w:hAnsi="Times New Roman" w:cs="Times New Roman"/>
@@ -37658,8 +37669,8 @@
               </w:rPr>
               <w:drawing>
                 <wp:inline distT="0" distB="0" distL="114300" distR="114300">
-                  <wp:extent cx="2794635" cy="1386840"/>
-                  <wp:effectExtent l="0" t="0" r="9525" b="0"/>
+                  <wp:extent cx="2870200" cy="1424305"/>
+                  <wp:effectExtent l="0" t="0" r="10160" b="8255"/>
                   <wp:docPr id="32" name="Picture 3"/>
                   <wp:cNvGraphicFramePr>
                     <a:graphicFrameLocks xmlns:a="http://schemas.openxmlformats.org/drawingml/2006/main" noChangeAspect="1"/>
@@ -37682,7 +37693,7 @@
                         <pic:spPr>
                           <a:xfrm>
                             <a:off x="0" y="0"/>
-                            <a:ext cx="2794635" cy="1386840"/>
+                            <a:ext cx="2870200" cy="1424305"/>
                           </a:xfrm>
                           <a:prstGeom prst="rect">
                             <a:avLst/>
@@ -37698,6 +37709,7 @@
                 </wp:inline>
               </w:drawing>
             </w:r>
+            <w:bookmarkEnd w:id="134"/>
           </w:p>
           <w:p>
             <w:pPr>
@@ -37714,7 +37726,7 @@
         </w:tc>
         <w:tc>
           <w:tcPr>
-            <w:tcW w:w="3728" w:type="dxa"/>
+            <w:tcW w:w="3536" w:type="dxa"/>
           </w:tcPr>
           <w:p>
             <w:pPr>
@@ -37866,14 +37878,6 @@
         <w:t>: Bảng thiết kế giao diện</w:t>
       </w:r>
       <w:bookmarkEnd w:id="67"/>
-    </w:p>
-    <w:p>
-      <w:pPr>
-        <w:rPr>
-          <w:rFonts w:hint="default" w:ascii="Times New Roman" w:hAnsi="Times New Roman" w:cs="Times New Roman"/>
-          <w:color w:val="auto"/>
-        </w:rPr>
-      </w:pPr>
     </w:p>
     <w:p>
       <w:pPr>
@@ -38054,15 +38058,11 @@
         </w:rPr>
       </w:pPr>
       <w:r>
-        <w:rPr>
-          <w:rFonts w:hint="default" w:ascii="Times New Roman" w:hAnsi="Times New Roman" w:cs="Times New Roman"/>
-          <w:color w:val="auto"/>
-        </w:rPr>
         <w:drawing>
           <wp:inline distT="0" distB="0" distL="114300" distR="114300">
-            <wp:extent cx="5779135" cy="2865120"/>
-            <wp:effectExtent l="0" t="0" r="12065" b="0"/>
-            <wp:docPr id="33" name="Picture 4"/>
+            <wp:extent cx="5779135" cy="2868295"/>
+            <wp:effectExtent l="0" t="0" r="12065" b="12065"/>
+            <wp:docPr id="29" name="Picture 2"/>
             <wp:cNvGraphicFramePr>
               <a:graphicFrameLocks xmlns:a="http://schemas.openxmlformats.org/drawingml/2006/main" noChangeAspect="1"/>
             </wp:cNvGraphicFramePr>
@@ -38070,7 +38070,228 @@
               <a:graphicData uri="http://schemas.openxmlformats.org/drawingml/2006/picture">
                 <pic:pic xmlns:pic="http://schemas.openxmlformats.org/drawingml/2006/picture">
                   <pic:nvPicPr>
-                    <pic:cNvPr id="33" name="Picture 4"/>
+                    <pic:cNvPr id="29" name="Picture 2"/>
+                    <pic:cNvPicPr>
+                      <a:picLocks noChangeAspect="1"/>
+                    </pic:cNvPicPr>
+                  </pic:nvPicPr>
+                  <pic:blipFill>
+                    <a:blip r:embed="rId16"/>
+                    <a:stretch>
+                      <a:fillRect/>
+                    </a:stretch>
+                  </pic:blipFill>
+                  <pic:spPr>
+                    <a:xfrm>
+                      <a:off x="0" y="0"/>
+                      <a:ext cx="5779135" cy="2868295"/>
+                    </a:xfrm>
+                    <a:prstGeom prst="rect">
+                      <a:avLst/>
+                    </a:prstGeom>
+                    <a:noFill/>
+                    <a:ln>
+                      <a:noFill/>
+                    </a:ln>
+                  </pic:spPr>
+                </pic:pic>
+              </a:graphicData>
+            </a:graphic>
+          </wp:inline>
+        </w:drawing>
+      </w:r>
+    </w:p>
+    <w:p>
+      <w:pPr>
+        <w:pStyle w:val="11"/>
+        <w:jc w:val="center"/>
+        <w:rPr>
+          <w:rFonts w:hint="default" w:ascii="Times New Roman" w:hAnsi="Times New Roman" w:cs="Times New Roman"/>
+          <w:color w:val="auto"/>
+          <w:sz w:val="28"/>
+          <w:szCs w:val="28"/>
+          <w:lang w:val="vi-VN"/>
+        </w:rPr>
+      </w:pPr>
+      <w:bookmarkStart w:id="74" w:name="_Toc120951559"/>
+      <w:r>
+        <w:rPr>
+          <w:rFonts w:hint="default" w:ascii="Times New Roman" w:hAnsi="Times New Roman" w:cs="Times New Roman"/>
+          <w:color w:val="auto"/>
+          <w:sz w:val="28"/>
+          <w:szCs w:val="28"/>
+          <w:lang w:val="vi-VN"/>
+        </w:rPr>
+        <w:t>H</w:t>
+      </w:r>
+      <w:r>
+        <w:rPr>
+          <w:rFonts w:hint="default" w:ascii="Times New Roman" w:hAnsi="Times New Roman" w:cs="Times New Roman"/>
+          <w:color w:val="auto"/>
+          <w:sz w:val="28"/>
+          <w:szCs w:val="28"/>
+          <w:lang w:val="en-US"/>
+        </w:rPr>
+        <w:t>ì</w:t>
+      </w:r>
+      <w:r>
+        <w:rPr>
+          <w:rFonts w:hint="default" w:ascii="Times New Roman" w:hAnsi="Times New Roman" w:cs="Times New Roman"/>
+          <w:color w:val="auto"/>
+          <w:sz w:val="28"/>
+          <w:szCs w:val="28"/>
+          <w:lang w:val="vi-VN"/>
+        </w:rPr>
+        <w:t xml:space="preserve">nh </w:t>
+      </w:r>
+      <w:r>
+        <w:rPr>
+          <w:rFonts w:hint="default" w:ascii="Times New Roman" w:hAnsi="Times New Roman" w:cs="Times New Roman"/>
+          <w:color w:val="auto"/>
+          <w:sz w:val="28"/>
+          <w:szCs w:val="28"/>
+          <w:lang w:val="vi-VN"/>
+        </w:rPr>
+        <w:fldChar w:fldCharType="begin"/>
+      </w:r>
+      <w:r>
+        <w:rPr>
+          <w:rFonts w:hint="default" w:ascii="Times New Roman" w:hAnsi="Times New Roman" w:cs="Times New Roman"/>
+          <w:color w:val="auto"/>
+          <w:sz w:val="28"/>
+          <w:szCs w:val="28"/>
+          <w:lang w:val="vi-VN"/>
+        </w:rPr>
+        <w:instrText xml:space="preserve"> SEQ HÌnh \* ARABIC </w:instrText>
+      </w:r>
+      <w:r>
+        <w:rPr>
+          <w:rFonts w:hint="default" w:ascii="Times New Roman" w:hAnsi="Times New Roman" w:cs="Times New Roman"/>
+          <w:color w:val="auto"/>
+          <w:sz w:val="28"/>
+          <w:szCs w:val="28"/>
+          <w:lang w:val="vi-VN"/>
+        </w:rPr>
+        <w:fldChar w:fldCharType="separate"/>
+      </w:r>
+      <w:r>
+        <w:rPr>
+          <w:rFonts w:hint="default" w:ascii="Times New Roman" w:hAnsi="Times New Roman" w:cs="Times New Roman"/>
+          <w:color w:val="auto"/>
+          <w:sz w:val="28"/>
+          <w:szCs w:val="28"/>
+          <w:lang w:val="vi-VN"/>
+        </w:rPr>
+        <w:t>8</w:t>
+      </w:r>
+      <w:r>
+        <w:rPr>
+          <w:rFonts w:hint="default" w:ascii="Times New Roman" w:hAnsi="Times New Roman" w:cs="Times New Roman"/>
+          <w:color w:val="auto"/>
+          <w:sz w:val="28"/>
+          <w:szCs w:val="28"/>
+          <w:lang w:val="vi-VN"/>
+        </w:rPr>
+        <w:fldChar w:fldCharType="end"/>
+      </w:r>
+      <w:r>
+        <w:rPr>
+          <w:rFonts w:hint="default" w:ascii="Times New Roman" w:hAnsi="Times New Roman" w:cs="Times New Roman"/>
+          <w:color w:val="auto"/>
+          <w:sz w:val="28"/>
+          <w:szCs w:val="28"/>
+          <w:lang w:val="vi-VN"/>
+        </w:rPr>
+        <w:t>: Trang chat sau khi load toàn bộ danh sách tin nhắn và list tin nhắn</w:t>
+      </w:r>
+      <w:bookmarkEnd w:id="74"/>
+    </w:p>
+    <w:p>
+      <w:pPr>
+        <w:spacing w:after="120"/>
+        <w:ind w:firstLine="720"/>
+        <w:rPr>
+          <w:rFonts w:hint="default" w:ascii="Times New Roman" w:hAnsi="Times New Roman" w:cs="Times New Roman"/>
+          <w:color w:val="auto"/>
+          <w:sz w:val="28"/>
+          <w:szCs w:val="28"/>
+          <w:lang w:val="vi-VN"/>
+        </w:rPr>
+      </w:pPr>
+      <w:r>
+        <w:rPr>
+          <w:rFonts w:hint="default" w:ascii="Times New Roman" w:hAnsi="Times New Roman" w:cs="Times New Roman"/>
+          <w:color w:val="auto"/>
+          <w:sz w:val="28"/>
+          <w:szCs w:val="28"/>
+          <w:lang w:val="vi-VN"/>
+        </w:rPr>
+        <w:t xml:space="preserve">Khi nhập nội dung tin nhắn và nhấn nút gửi hoặc enter thì tin nhắn sẽ hiển thị lên giao diện người dùng theo phía người nhận người gửi. Trong trường hợp tin nhắn được gửi là rỗng thì sẽ không gửi được tin nhắn. </w:t>
+      </w:r>
+    </w:p>
+    <w:p>
+      <w:pPr>
+        <w:spacing w:after="120"/>
+        <w:ind w:firstLine="720"/>
+        <w:rPr>
+          <w:rFonts w:hint="default" w:ascii="Times New Roman" w:hAnsi="Times New Roman" w:cs="Times New Roman"/>
+          <w:color w:val="auto"/>
+          <w:szCs w:val="26"/>
+        </w:rPr>
+      </w:pPr>
+      <w:r>
+        <w:rPr>
+          <w:rFonts w:hint="default" w:ascii="Times New Roman" w:hAnsi="Times New Roman" w:cs="Times New Roman"/>
+          <w:color w:val="auto"/>
+          <w:sz w:val="28"/>
+          <w:szCs w:val="28"/>
+          <w:lang w:val="vi-VN"/>
+        </w:rPr>
+        <w:t>Cho phép thêm người vào cuộc hội thoại bằng cách nhấn vào nút mời. Khi nhấn vào nút mời sẽ hiển thị lên một form cho phép ta nhập email hoặc số điện thoại đại diện</w:t>
+      </w:r>
+      <w:r>
+        <w:rPr>
+          <w:rFonts w:hint="default" w:ascii="Times New Roman" w:hAnsi="Times New Roman" w:cs="Times New Roman"/>
+          <w:color w:val="auto"/>
+          <w:szCs w:val="26"/>
+        </w:rPr>
+        <w:t xml:space="preserve"> </w:t>
+      </w:r>
+      <w:r>
+        <w:rPr>
+          <w:rFonts w:hint="default" w:ascii="Times New Roman" w:hAnsi="Times New Roman" w:cs="Times New Roman"/>
+          <w:color w:val="auto"/>
+          <w:szCs w:val="26"/>
+          <w:lang w:val="vi-VN"/>
+        </w:rPr>
+        <w:t>cho user đó. Khi nhấn vào tìm kiếm thì sẽ hiện thị lên thông tin của user kèm theo đó là nút mời user vào trong đoạn chat.</w:t>
+      </w:r>
+    </w:p>
+    <w:p>
+      <w:pPr>
+        <w:rPr>
+          <w:rFonts w:hint="default" w:ascii="Times New Roman" w:hAnsi="Times New Roman" w:cs="Times New Roman"/>
+          <w:color w:val="auto"/>
+        </w:rPr>
+      </w:pPr>
+      <w:r>
+        <w:rPr>
+          <w:rFonts w:hint="default" w:ascii="Times New Roman" w:hAnsi="Times New Roman" w:cs="Times New Roman"/>
+          <w:color w:val="auto"/>
+        </w:rPr>
+        <w:drawing>
+          <wp:inline distT="0" distB="0" distL="114300" distR="114300">
+            <wp:extent cx="5779135" cy="2865120"/>
+            <wp:effectExtent l="0" t="0" r="12065" b="0"/>
+            <wp:docPr id="37" name="Picture 5"/>
+            <wp:cNvGraphicFramePr>
+              <a:graphicFrameLocks xmlns:a="http://schemas.openxmlformats.org/drawingml/2006/main" noChangeAspect="1"/>
+            </wp:cNvGraphicFramePr>
+            <a:graphic xmlns:a="http://schemas.openxmlformats.org/drawingml/2006/main">
+              <a:graphicData uri="http://schemas.openxmlformats.org/drawingml/2006/picture">
+                <pic:pic xmlns:pic="http://schemas.openxmlformats.org/drawingml/2006/picture">
+                  <pic:nvPicPr>
+                    <pic:cNvPr id="37" name="Picture 5"/>
                     <pic:cNvPicPr>
                       <a:picLocks noChangeAspect="1"/>
                     </pic:cNvPicPr>
@@ -38109,227 +38330,6 @@
           <w:rFonts w:hint="default" w:ascii="Times New Roman" w:hAnsi="Times New Roman" w:cs="Times New Roman"/>
           <w:color w:val="auto"/>
           <w:sz w:val="28"/>
-          <w:szCs w:val="28"/>
-          <w:lang w:val="vi-VN"/>
-        </w:rPr>
-      </w:pPr>
-      <w:bookmarkStart w:id="74" w:name="_Toc120951559"/>
-      <w:r>
-        <w:rPr>
-          <w:rFonts w:hint="default" w:ascii="Times New Roman" w:hAnsi="Times New Roman" w:cs="Times New Roman"/>
-          <w:color w:val="auto"/>
-          <w:sz w:val="28"/>
-          <w:szCs w:val="28"/>
-          <w:lang w:val="vi-VN"/>
-        </w:rPr>
-        <w:t>H</w:t>
-      </w:r>
-      <w:r>
-        <w:rPr>
-          <w:rFonts w:hint="default" w:ascii="Times New Roman" w:hAnsi="Times New Roman" w:cs="Times New Roman"/>
-          <w:color w:val="auto"/>
-          <w:sz w:val="28"/>
-          <w:szCs w:val="28"/>
-          <w:lang w:val="en-US"/>
-        </w:rPr>
-        <w:t>ì</w:t>
-      </w:r>
-      <w:r>
-        <w:rPr>
-          <w:rFonts w:hint="default" w:ascii="Times New Roman" w:hAnsi="Times New Roman" w:cs="Times New Roman"/>
-          <w:color w:val="auto"/>
-          <w:sz w:val="28"/>
-          <w:szCs w:val="28"/>
-          <w:lang w:val="vi-VN"/>
-        </w:rPr>
-        <w:t xml:space="preserve">nh </w:t>
-      </w:r>
-      <w:r>
-        <w:rPr>
-          <w:rFonts w:hint="default" w:ascii="Times New Roman" w:hAnsi="Times New Roman" w:cs="Times New Roman"/>
-          <w:color w:val="auto"/>
-          <w:sz w:val="28"/>
-          <w:szCs w:val="28"/>
-          <w:lang w:val="vi-VN"/>
-        </w:rPr>
-        <w:fldChar w:fldCharType="begin"/>
-      </w:r>
-      <w:r>
-        <w:rPr>
-          <w:rFonts w:hint="default" w:ascii="Times New Roman" w:hAnsi="Times New Roman" w:cs="Times New Roman"/>
-          <w:color w:val="auto"/>
-          <w:sz w:val="28"/>
-          <w:szCs w:val="28"/>
-          <w:lang w:val="vi-VN"/>
-        </w:rPr>
-        <w:instrText xml:space="preserve"> SEQ HÌnh \* ARABIC </w:instrText>
-      </w:r>
-      <w:r>
-        <w:rPr>
-          <w:rFonts w:hint="default" w:ascii="Times New Roman" w:hAnsi="Times New Roman" w:cs="Times New Roman"/>
-          <w:color w:val="auto"/>
-          <w:sz w:val="28"/>
-          <w:szCs w:val="28"/>
-          <w:lang w:val="vi-VN"/>
-        </w:rPr>
-        <w:fldChar w:fldCharType="separate"/>
-      </w:r>
-      <w:r>
-        <w:rPr>
-          <w:rFonts w:hint="default" w:ascii="Times New Roman" w:hAnsi="Times New Roman" w:cs="Times New Roman"/>
-          <w:color w:val="auto"/>
-          <w:sz w:val="28"/>
-          <w:szCs w:val="28"/>
-          <w:lang w:val="vi-VN"/>
-        </w:rPr>
-        <w:t>8</w:t>
-      </w:r>
-      <w:r>
-        <w:rPr>
-          <w:rFonts w:hint="default" w:ascii="Times New Roman" w:hAnsi="Times New Roman" w:cs="Times New Roman"/>
-          <w:color w:val="auto"/>
-          <w:sz w:val="28"/>
-          <w:szCs w:val="28"/>
-          <w:lang w:val="vi-VN"/>
-        </w:rPr>
-        <w:fldChar w:fldCharType="end"/>
-      </w:r>
-      <w:r>
-        <w:rPr>
-          <w:rFonts w:hint="default" w:ascii="Times New Roman" w:hAnsi="Times New Roman" w:cs="Times New Roman"/>
-          <w:color w:val="auto"/>
-          <w:sz w:val="28"/>
-          <w:szCs w:val="28"/>
-          <w:lang w:val="vi-VN"/>
-        </w:rPr>
-        <w:t>: Trang chat sau khi load toàn bộ danh sách tin nhắn và list tin nhắn</w:t>
-      </w:r>
-      <w:bookmarkEnd w:id="74"/>
-    </w:p>
-    <w:p>
-      <w:pPr>
-        <w:spacing w:after="120"/>
-        <w:ind w:firstLine="720"/>
-        <w:rPr>
-          <w:rFonts w:hint="default" w:ascii="Times New Roman" w:hAnsi="Times New Roman" w:cs="Times New Roman"/>
-          <w:color w:val="auto"/>
-          <w:sz w:val="28"/>
-          <w:szCs w:val="28"/>
-          <w:lang w:val="vi-VN"/>
-        </w:rPr>
-      </w:pPr>
-      <w:r>
-        <w:rPr>
-          <w:rFonts w:hint="default" w:ascii="Times New Roman" w:hAnsi="Times New Roman" w:cs="Times New Roman"/>
-          <w:color w:val="auto"/>
-          <w:sz w:val="28"/>
-          <w:szCs w:val="28"/>
-          <w:lang w:val="vi-VN"/>
-        </w:rPr>
-        <w:t xml:space="preserve">Khi nhập nội dung tin nhắn và nhấn nút gửi hoặc enter thì tin nhắn sẽ hiển thị lên giao diện người dùng theo phía người nhận người gửi. Trong trường hợp tin nhắn được gửi là rỗng thì sẽ không gửi được tin nhắn. </w:t>
-      </w:r>
-    </w:p>
-    <w:p>
-      <w:pPr>
-        <w:spacing w:after="120"/>
-        <w:ind w:firstLine="720"/>
-        <w:rPr>
-          <w:rFonts w:hint="default" w:ascii="Times New Roman" w:hAnsi="Times New Roman" w:cs="Times New Roman"/>
-          <w:color w:val="auto"/>
-          <w:szCs w:val="26"/>
-        </w:rPr>
-      </w:pPr>
-      <w:r>
-        <w:rPr>
-          <w:rFonts w:hint="default" w:ascii="Times New Roman" w:hAnsi="Times New Roman" w:cs="Times New Roman"/>
-          <w:color w:val="auto"/>
-          <w:sz w:val="28"/>
-          <w:szCs w:val="28"/>
-          <w:lang w:val="vi-VN"/>
-        </w:rPr>
-        <w:t>Cho phép thêm người vào cuộc hội thoại bằng cách nhấn vào nút mời. Khi nhấn vào nút mời sẽ hiển thị lên một form cho phép ta nhập email hoặc số điện thoại đại diện</w:t>
-      </w:r>
-      <w:r>
-        <w:rPr>
-          <w:rFonts w:hint="default" w:ascii="Times New Roman" w:hAnsi="Times New Roman" w:cs="Times New Roman"/>
-          <w:color w:val="auto"/>
-          <w:szCs w:val="26"/>
-        </w:rPr>
-        <w:t xml:space="preserve"> </w:t>
-      </w:r>
-      <w:r>
-        <w:rPr>
-          <w:rFonts w:hint="default" w:ascii="Times New Roman" w:hAnsi="Times New Roman" w:cs="Times New Roman"/>
-          <w:color w:val="auto"/>
-          <w:szCs w:val="26"/>
-          <w:lang w:val="vi-VN"/>
-        </w:rPr>
-        <w:t>cho user đó. Khi nhấn vào tìm kiếm thì sẽ hiện thị lên thông tin của user kèm theo đó là nút mời user vào trong đoạn chat.</w:t>
-      </w:r>
-    </w:p>
-    <w:p>
-      <w:pPr>
-        <w:rPr>
-          <w:rFonts w:hint="default" w:ascii="Times New Roman" w:hAnsi="Times New Roman" w:cs="Times New Roman"/>
-          <w:color w:val="auto"/>
-        </w:rPr>
-      </w:pPr>
-      <w:r>
-        <w:rPr>
-          <w:rFonts w:hint="default" w:ascii="Times New Roman" w:hAnsi="Times New Roman" w:cs="Times New Roman"/>
-          <w:color w:val="auto"/>
-        </w:rPr>
-        <w:drawing>
-          <wp:inline distT="0" distB="0" distL="114300" distR="114300">
-            <wp:extent cx="5779135" cy="2865120"/>
-            <wp:effectExtent l="0" t="0" r="12065" b="0"/>
-            <wp:docPr id="37" name="Picture 5"/>
-            <wp:cNvGraphicFramePr>
-              <a:graphicFrameLocks xmlns:a="http://schemas.openxmlformats.org/drawingml/2006/main" noChangeAspect="1"/>
-            </wp:cNvGraphicFramePr>
-            <a:graphic xmlns:a="http://schemas.openxmlformats.org/drawingml/2006/main">
-              <a:graphicData uri="http://schemas.openxmlformats.org/drawingml/2006/picture">
-                <pic:pic xmlns:pic="http://schemas.openxmlformats.org/drawingml/2006/picture">
-                  <pic:nvPicPr>
-                    <pic:cNvPr id="37" name="Picture 5"/>
-                    <pic:cNvPicPr>
-                      <a:picLocks noChangeAspect="1"/>
-                    </pic:cNvPicPr>
-                  </pic:nvPicPr>
-                  <pic:blipFill>
-                    <a:blip r:embed="rId20"/>
-                    <a:stretch>
-                      <a:fillRect/>
-                    </a:stretch>
-                  </pic:blipFill>
-                  <pic:spPr>
-                    <a:xfrm>
-                      <a:off x="0" y="0"/>
-                      <a:ext cx="5779135" cy="2865120"/>
-                    </a:xfrm>
-                    <a:prstGeom prst="rect">
-                      <a:avLst/>
-                    </a:prstGeom>
-                    <a:noFill/>
-                    <a:ln>
-                      <a:noFill/>
-                    </a:ln>
-                  </pic:spPr>
-                </pic:pic>
-              </a:graphicData>
-            </a:graphic>
-          </wp:inline>
-        </w:drawing>
-      </w:r>
-    </w:p>
-    <w:p>
-      <w:pPr>
-        <w:pStyle w:val="11"/>
-        <w:jc w:val="center"/>
-        <w:rPr>
-          <w:rFonts w:hint="default" w:ascii="Times New Roman" w:hAnsi="Times New Roman" w:cs="Times New Roman"/>
-          <w:color w:val="auto"/>
-          <w:sz w:val="28"/>
           <w:szCs w:val="32"/>
           <w:lang w:val="vi-VN"/>
         </w:rPr>
@@ -38483,7 +38483,7 @@
                     </pic:cNvPicPr>
                   </pic:nvPicPr>
                   <pic:blipFill>
-                    <a:blip r:embed="rId21"/>
+                    <a:blip r:embed="rId20"/>
                     <a:stretch>
                       <a:fillRect/>
                     </a:stretch>
@@ -38644,7 +38644,7 @@
                     </pic:cNvPicPr>
                   </pic:nvPicPr>
                   <pic:blipFill>
-                    <a:blip r:embed="rId22"/>
+                    <a:blip r:embed="rId21"/>
                     <a:stretch>
                       <a:fillRect/>
                     </a:stretch>
@@ -38837,7 +38837,7 @@
                     </pic:cNvPicPr>
                   </pic:nvPicPr>
                   <pic:blipFill>
-                    <a:blip r:embed="rId23"/>
+                    <a:blip r:embed="rId22"/>
                     <a:stretch>
                       <a:fillRect/>
                     </a:stretch>
@@ -38884,7 +38884,7 @@
                     </pic:cNvPicPr>
                   </pic:nvPicPr>
                   <pic:blipFill>
-                    <a:blip r:embed="rId24"/>
+                    <a:blip r:embed="rId23"/>
                     <a:stretch>
                       <a:fillRect/>
                     </a:stretch>
@@ -38946,7 +38946,7 @@
                     </pic:cNvPicPr>
                   </pic:nvPicPr>
                   <pic:blipFill>
-                    <a:blip r:embed="rId25"/>
+                    <a:blip r:embed="rId24"/>
                     <a:stretch>
                       <a:fillRect/>
                     </a:stretch>
@@ -39139,7 +39139,7 @@
                     </pic:cNvPicPr>
                   </pic:nvPicPr>
                   <pic:blipFill>
-                    <a:blip r:embed="rId26"/>
+                    <a:blip r:embed="rId25"/>
                     <a:stretch>
                       <a:fillRect/>
                     </a:stretch>
@@ -39320,7 +39320,7 @@
                     </pic:cNvPicPr>
                   </pic:nvPicPr>
                   <pic:blipFill>
-                    <a:blip r:embed="rId27"/>
+                    <a:blip r:embed="rId26"/>
                     <a:stretch>
                       <a:fillRect/>
                     </a:stretch>
@@ -39558,7 +39558,7 @@
                     </pic:cNvPicPr>
                   </pic:nvPicPr>
                   <pic:blipFill>
-                    <a:blip r:embed="rId28"/>
+                    <a:blip r:embed="rId27"/>
                     <a:stretch>
                       <a:fillRect/>
                     </a:stretch>
@@ -39748,7 +39748,7 @@
                     </pic:cNvPicPr>
                   </pic:nvPicPr>
                   <pic:blipFill>
-                    <a:blip r:embed="rId29"/>
+                    <a:blip r:embed="rId28"/>
                     <a:stretch>
                       <a:fillRect/>
                     </a:stretch>
@@ -39935,9 +39935,9 @@
     <w:p>
       <w:pPr>
         <w:rPr>
-          <w:rFonts w:hint="default" w:ascii="Times New Roman" w:hAnsi="Times New Roman" w:cs="Times New Roman"/>
-          <w:color w:val="auto"/>
-          <w:lang w:val="vi-VN"/>
+          <w:rFonts w:hint="default" w:cs="Times New Roman"/>
+          <w:color w:val="auto"/>
+          <w:lang w:val="en-US"/>
         </w:rPr>
       </w:pPr>
       <w:r>
@@ -39955,10 +39955,19 @@
           <w:lang w:val="vi-VN"/>
         </w:rPr>
         <w:t xml:space="preserve">Khi vào trong trang bạn bè sẽ hiển thị toàn bộ danh sách bạn bè. Bên trên danh sách bạn bè cho phép chúng ta tìm kiếm bạn bè theo tên như hình bên. Khi nhập vào “hieu” thì sẽ cập nhập lại danh sách bạn bè như hình bên. Bên cạnh đó, mỗi lần nhập sẽ có icon hiện bên ô nhập khi nhấn vào sẽ xóa các ký tự trong ô search. </w:t>
+      </w:r>
+      <w:r>
+        <w:rPr>
+          <w:rFonts w:hint="default" w:cs="Times New Roman"/>
+          <w:color w:val="auto"/>
+          <w:lang w:val="en-US"/>
+        </w:rPr>
+        <w:t>Khi nhấn vào từng bạn bè thì sẽ hiển thị lên toàn bộ cuộc trò chuyện với người bạn đó. Đồng thời tại cuộc trò chuyện này vẩn cho phép nhắn tin lẫn nhau, tuy nhiên không thể thêm bạn bè khác vào cuộc trò chuyện được nữa.</w:t>
       </w:r>
     </w:p>
     <w:p>
       <w:pPr>
+        <w:jc w:val="center"/>
         <w:rPr>
           <w:rFonts w:hint="default" w:ascii="Times New Roman" w:hAnsi="Times New Roman" w:cs="Times New Roman"/>
           <w:color w:val="auto"/>
@@ -39971,8 +39980,8 @@
         </w:rPr>
         <w:drawing>
           <wp:inline distT="0" distB="0" distL="114300" distR="114300">
-            <wp:extent cx="2352040" cy="2899410"/>
-            <wp:effectExtent l="0" t="0" r="10160" b="11430"/>
+            <wp:extent cx="1963420" cy="2420620"/>
+            <wp:effectExtent l="0" t="0" r="2540" b="2540"/>
             <wp:docPr id="1" name="Picture 1"/>
             <wp:cNvGraphicFramePr>
               <a:graphicFrameLocks xmlns:a="http://schemas.openxmlformats.org/drawingml/2006/main" noChangeAspect="1"/>
@@ -39987,7 +39996,7 @@
                     </pic:cNvPicPr>
                   </pic:nvPicPr>
                   <pic:blipFill>
-                    <a:blip r:embed="rId30"/>
+                    <a:blip r:embed="rId29"/>
                     <a:stretch>
                       <a:fillRect/>
                     </a:stretch>
@@ -39995,7 +40004,7 @@
                   <pic:spPr>
                     <a:xfrm>
                       <a:off x="0" y="0"/>
-                      <a:ext cx="2352040" cy="2899410"/>
+                      <a:ext cx="1963420" cy="2420620"/>
                     </a:xfrm>
                     <a:prstGeom prst="rect">
                       <a:avLst/>
@@ -40018,8 +40027,8 @@
         </w:rPr>
         <w:drawing>
           <wp:inline distT="0" distB="0" distL="114300" distR="114300">
-            <wp:extent cx="3173095" cy="2705100"/>
-            <wp:effectExtent l="0" t="0" r="12065" b="7620"/>
+            <wp:extent cx="2940685" cy="2506980"/>
+            <wp:effectExtent l="0" t="0" r="635" b="7620"/>
             <wp:docPr id="9" name="Picture 2"/>
             <wp:cNvGraphicFramePr>
               <a:graphicFrameLocks xmlns:a="http://schemas.openxmlformats.org/drawingml/2006/main" noChangeAspect="1"/>
@@ -40034,7 +40043,7 @@
                     </pic:cNvPicPr>
                   </pic:nvPicPr>
                   <pic:blipFill>
-                    <a:blip r:embed="rId31"/>
+                    <a:blip r:embed="rId30"/>
                     <a:stretch>
                       <a:fillRect/>
                     </a:stretch>
@@ -40042,7 +40051,7 @@
                   <pic:spPr>
                     <a:xfrm>
                       <a:off x="0" y="0"/>
-                      <a:ext cx="3173095" cy="2705100"/>
+                      <a:ext cx="2940685" cy="2506980"/>
                     </a:xfrm>
                     <a:prstGeom prst="rect">
                       <a:avLst/>
@@ -40066,8 +40075,8 @@
         <w:rPr>
           <w:rFonts w:hint="default" w:ascii="Times New Roman" w:hAnsi="Times New Roman" w:cs="Times New Roman"/>
           <w:color w:val="auto"/>
-          <w:sz w:val="28"/>
-          <w:szCs w:val="32"/>
+          <w:sz w:val="26"/>
+          <w:szCs w:val="26"/>
           <w:lang w:val="vi-VN"/>
         </w:rPr>
       </w:pPr>
@@ -40076,8 +40085,8 @@
         <w:rPr>
           <w:rFonts w:hint="default" w:ascii="Times New Roman" w:hAnsi="Times New Roman" w:cs="Times New Roman"/>
           <w:color w:val="auto"/>
-          <w:sz w:val="28"/>
-          <w:szCs w:val="32"/>
+          <w:sz w:val="26"/>
+          <w:szCs w:val="26"/>
           <w:lang w:val="vi-VN"/>
         </w:rPr>
         <w:t>H</w:t>
@@ -40086,8 +40095,8 @@
         <w:rPr>
           <w:rFonts w:hint="default" w:ascii="Times New Roman" w:hAnsi="Times New Roman" w:cs="Times New Roman"/>
           <w:color w:val="auto"/>
-          <w:sz w:val="28"/>
-          <w:szCs w:val="32"/>
+          <w:sz w:val="26"/>
+          <w:szCs w:val="26"/>
           <w:lang w:val="en-US"/>
         </w:rPr>
         <w:t>ì</w:t>
@@ -40096,8 +40105,8 @@
         <w:rPr>
           <w:rFonts w:hint="default" w:ascii="Times New Roman" w:hAnsi="Times New Roman" w:cs="Times New Roman"/>
           <w:color w:val="auto"/>
-          <w:sz w:val="28"/>
-          <w:szCs w:val="32"/>
+          <w:sz w:val="26"/>
+          <w:szCs w:val="26"/>
           <w:lang w:val="vi-VN"/>
         </w:rPr>
         <w:t xml:space="preserve">nh </w:t>
@@ -40106,8 +40115,8 @@
         <w:rPr>
           <w:rFonts w:hint="default" w:ascii="Times New Roman" w:hAnsi="Times New Roman" w:cs="Times New Roman"/>
           <w:color w:val="auto"/>
-          <w:sz w:val="28"/>
-          <w:szCs w:val="32"/>
+          <w:sz w:val="26"/>
+          <w:szCs w:val="26"/>
           <w:lang w:val="vi-VN"/>
         </w:rPr>
         <w:fldChar w:fldCharType="begin"/>
@@ -40116,8 +40125,8 @@
         <w:rPr>
           <w:rFonts w:hint="default" w:ascii="Times New Roman" w:hAnsi="Times New Roman" w:cs="Times New Roman"/>
           <w:color w:val="auto"/>
-          <w:sz w:val="28"/>
-          <w:szCs w:val="32"/>
+          <w:sz w:val="26"/>
+          <w:szCs w:val="26"/>
           <w:lang w:val="vi-VN"/>
         </w:rPr>
         <w:instrText xml:space="preserve"> SEQ HÌnh \* ARABIC </w:instrText>
@@ -40126,8 +40135,8 @@
         <w:rPr>
           <w:rFonts w:hint="default" w:ascii="Times New Roman" w:hAnsi="Times New Roman" w:cs="Times New Roman"/>
           <w:color w:val="auto"/>
-          <w:sz w:val="28"/>
-          <w:szCs w:val="32"/>
+          <w:sz w:val="26"/>
+          <w:szCs w:val="26"/>
           <w:lang w:val="vi-VN"/>
         </w:rPr>
         <w:fldChar w:fldCharType="separate"/>
@@ -40136,8 +40145,8 @@
         <w:rPr>
           <w:rFonts w:hint="default" w:ascii="Times New Roman" w:hAnsi="Times New Roman" w:cs="Times New Roman"/>
           <w:color w:val="auto"/>
-          <w:sz w:val="28"/>
-          <w:szCs w:val="32"/>
+          <w:sz w:val="26"/>
+          <w:szCs w:val="26"/>
           <w:lang w:val="vi-VN"/>
         </w:rPr>
         <w:t>17</w:t>
@@ -40146,8 +40155,8 @@
         <w:rPr>
           <w:rFonts w:hint="default" w:ascii="Times New Roman" w:hAnsi="Times New Roman" w:cs="Times New Roman"/>
           <w:color w:val="auto"/>
-          <w:sz w:val="28"/>
-          <w:szCs w:val="32"/>
+          <w:sz w:val="26"/>
+          <w:szCs w:val="26"/>
           <w:lang w:val="vi-VN"/>
         </w:rPr>
         <w:fldChar w:fldCharType="end"/>
@@ -40156,13 +40165,156 @@
         <w:rPr>
           <w:rFonts w:hint="default" w:ascii="Times New Roman" w:hAnsi="Times New Roman" w:cs="Times New Roman"/>
           <w:color w:val="auto"/>
-          <w:sz w:val="28"/>
-          <w:szCs w:val="32"/>
+          <w:sz w:val="26"/>
+          <w:szCs w:val="26"/>
           <w:lang w:val="vi-VN"/>
         </w:rPr>
         <w:t>: Danh sách bạn bè và tìm kiếm thành viên để mời vào nhóm</w:t>
       </w:r>
       <w:bookmarkEnd w:id="86"/>
+    </w:p>
+    <w:p>
+      <w:pPr>
+        <w:rPr>
+          <w:rFonts w:hint="default"/>
+          <w:lang w:val="en-US"/>
+        </w:rPr>
+      </w:pPr>
+      <w:r>
+        <w:rPr>
+          <w:rFonts w:hint="default" w:cs="Times New Roman"/>
+          <w:color w:val="auto"/>
+          <w:sz w:val="26"/>
+          <w:szCs w:val="26"/>
+          <w:lang w:val="en-US"/>
+        </w:rPr>
+        <w:t xml:space="preserve">Nếu lựa chọn vào bạn bè mà chưa từng có cuộc hội thoại thì sẽ hiển thị lên thông báo </w:t>
+      </w:r>
+      <w:r>
+        <w:drawing>
+          <wp:inline distT="0" distB="0" distL="114300" distR="114300">
+            <wp:extent cx="1866900" cy="388620"/>
+            <wp:effectExtent l="0" t="0" r="7620" b="7620"/>
+            <wp:docPr id="33" name="Picture 3"/>
+            <wp:cNvGraphicFramePr>
+              <a:graphicFrameLocks xmlns:a="http://schemas.openxmlformats.org/drawingml/2006/main" noChangeAspect="1"/>
+            </wp:cNvGraphicFramePr>
+            <a:graphic xmlns:a="http://schemas.openxmlformats.org/drawingml/2006/main">
+              <a:graphicData uri="http://schemas.openxmlformats.org/drawingml/2006/picture">
+                <pic:pic xmlns:pic="http://schemas.openxmlformats.org/drawingml/2006/picture">
+                  <pic:nvPicPr>
+                    <pic:cNvPr id="33" name="Picture 3"/>
+                    <pic:cNvPicPr>
+                      <a:picLocks noChangeAspect="1"/>
+                    </pic:cNvPicPr>
+                  </pic:nvPicPr>
+                  <pic:blipFill>
+                    <a:blip r:embed="rId31"/>
+                    <a:stretch>
+                      <a:fillRect/>
+                    </a:stretch>
+                  </pic:blipFill>
+                  <pic:spPr>
+                    <a:xfrm>
+                      <a:off x="0" y="0"/>
+                      <a:ext cx="1866900" cy="388620"/>
+                    </a:xfrm>
+                    <a:prstGeom prst="rect">
+                      <a:avLst/>
+                    </a:prstGeom>
+                    <a:noFill/>
+                    <a:ln>
+                      <a:noFill/>
+                    </a:ln>
+                  </pic:spPr>
+                </pic:pic>
+              </a:graphicData>
+            </a:graphic>
+          </wp:inline>
+        </w:drawing>
+      </w:r>
+      <w:r>
+        <w:rPr>
+          <w:rFonts w:hint="default"/>
+          <w:lang w:val="en-US"/>
+        </w:rPr>
+        <w:t>. Còn nếu có thì hiển thị lên như hình bên.</w:t>
+      </w:r>
+    </w:p>
+    <w:p>
+      <w:pPr>
+        <w:rPr>
+          <w:i/>
+          <w:iCs/>
+        </w:rPr>
+      </w:pPr>
+      <w:r>
+        <w:rPr>
+          <w:i/>
+          <w:iCs/>
+        </w:rPr>
+        <w:drawing>
+          <wp:inline distT="0" distB="0" distL="114300" distR="114300">
+            <wp:extent cx="5527675" cy="2552065"/>
+            <wp:effectExtent l="0" t="0" r="4445" b="8255"/>
+            <wp:docPr id="38" name="Picture 4"/>
+            <wp:cNvGraphicFramePr>
+              <a:graphicFrameLocks xmlns:a="http://schemas.openxmlformats.org/drawingml/2006/main" noChangeAspect="1"/>
+            </wp:cNvGraphicFramePr>
+            <a:graphic xmlns:a="http://schemas.openxmlformats.org/drawingml/2006/main">
+              <a:graphicData uri="http://schemas.openxmlformats.org/drawingml/2006/picture">
+                <pic:pic xmlns:pic="http://schemas.openxmlformats.org/drawingml/2006/picture">
+                  <pic:nvPicPr>
+                    <pic:cNvPr id="38" name="Picture 4"/>
+                    <pic:cNvPicPr>
+                      <a:picLocks noChangeAspect="1"/>
+                    </pic:cNvPicPr>
+                  </pic:nvPicPr>
+                  <pic:blipFill>
+                    <a:blip r:embed="rId32"/>
+                    <a:stretch>
+                      <a:fillRect/>
+                    </a:stretch>
+                  </pic:blipFill>
+                  <pic:spPr>
+                    <a:xfrm>
+                      <a:off x="0" y="0"/>
+                      <a:ext cx="5527675" cy="2552065"/>
+                    </a:xfrm>
+                    <a:prstGeom prst="rect">
+                      <a:avLst/>
+                    </a:prstGeom>
+                    <a:noFill/>
+                    <a:ln>
+                      <a:noFill/>
+                    </a:ln>
+                  </pic:spPr>
+                </pic:pic>
+              </a:graphicData>
+            </a:graphic>
+          </wp:inline>
+        </w:drawing>
+      </w:r>
+    </w:p>
+    <w:p>
+      <w:pPr>
+        <w:jc w:val="center"/>
+        <w:rPr>
+          <w:rFonts w:hint="default"/>
+          <w:i/>
+          <w:iCs/>
+          <w:lang w:val="en-US"/>
+        </w:rPr>
+      </w:pPr>
+      <w:r>
+        <w:rPr>
+          <w:rFonts w:hint="default"/>
+          <w:i/>
+          <w:iCs/>
+          <w:lang w:val="en-US"/>
+        </w:rPr>
+        <w:t>Hình 18: Khi nhấn vào tin nhắn với bạn có tên là “hieu”</w:t>
+      </w:r>
     </w:p>
     <w:p>
       <w:pPr>
@@ -40202,7 +40354,7 @@
         <w:rPr>
           <w:rFonts w:hint="default" w:ascii="Times New Roman" w:hAnsi="Times New Roman" w:cs="Times New Roman"/>
           <w:color w:val="auto"/>
-          <w:lang w:val="vi-VN"/>
+          <w:lang w:val="en-US"/>
         </w:rPr>
       </w:pPr>
       <w:r>
@@ -40220,6 +40372,14 @@
           <w:lang w:val="vi-VN"/>
         </w:rPr>
         <w:t>Bên phải ô tìm kiếm còn có một icon khi nhấn vào icon đó sẽ hiển thị lên form cho phép tìm kiếm bạn bè theo số điện thoại và email như hình bên. Khi nhập vào số điện thoại hay email sẽ hiển thông tin người dùng tương ứng với thông tin nhập vào. Khi nhấn vào nút thêm bạn bè thì bên người dùng tương ứng sẽ hiển thị lên màn hình lời mời kết bạn.</w:t>
+      </w:r>
+      <w:r>
+        <w:rPr>
+          <w:rFonts w:hint="default" w:cs="Times New Roman"/>
+          <w:color w:val="auto"/>
+          <w:lang w:val="en-US"/>
+        </w:rPr>
+        <w:t xml:space="preserve"> Đồng thời khi thêm bạn bè mới sẽ tạo ra phòng chat giữa hai người. Trường hợp nếu đã từng là tồn tại phòng chat giữa hai người thì khi đồng ý kết bạn sẽ không tạo ra phòng mới nữa. Khi đã đồng ý kết bạn ta có thể hủy kết bạn bằng cách tìm kiếm bạn bè theo thông tin liên hệ của bạn qua số điện thoại hoặc email sau đó nhấn vào bạn bè thì lập tức sẽ hủy kết bạn.</w:t>
       </w:r>
     </w:p>
     <w:p>
@@ -40237,8 +40397,8 @@
         </w:rPr>
         <w:drawing>
           <wp:inline distT="0" distB="0" distL="114300" distR="114300">
-            <wp:extent cx="2948940" cy="4396740"/>
-            <wp:effectExtent l="0" t="0" r="7620" b="7620"/>
+            <wp:extent cx="2849880" cy="4248785"/>
+            <wp:effectExtent l="0" t="0" r="0" b="3175"/>
             <wp:docPr id="12" name="Picture 3"/>
             <wp:cNvGraphicFramePr>
               <a:graphicFrameLocks xmlns:a="http://schemas.openxmlformats.org/drawingml/2006/main" noChangeAspect="1"/>
@@ -40253,7 +40413,7 @@
                     </pic:cNvPicPr>
                   </pic:nvPicPr>
                   <pic:blipFill>
-                    <a:blip r:embed="rId32"/>
+                    <a:blip r:embed="rId33"/>
                     <a:stretch>
                       <a:fillRect/>
                     </a:stretch>
@@ -40261,7 +40421,7 @@
                   <pic:spPr>
                     <a:xfrm>
                       <a:off x="0" y="0"/>
-                      <a:ext cx="2948940" cy="4396740"/>
+                      <a:ext cx="2849880" cy="4248785"/>
                     </a:xfrm>
                     <a:prstGeom prst="rect">
                       <a:avLst/>
@@ -40413,7 +40573,7 @@
                     </pic:cNvPicPr>
                   </pic:nvPicPr>
                   <pic:blipFill>
-                    <a:blip r:embed="rId33"/>
+                    <a:blip r:embed="rId34"/>
                     <a:stretch>
                       <a:fillRect/>
                     </a:stretch>
@@ -40603,11 +40763,52 @@
     </w:p>
     <w:p>
       <w:pPr>
+        <w:keepNext w:val="0"/>
+        <w:keepLines w:val="0"/>
+        <w:pageBreakBefore w:val="0"/>
+        <w:widowControl/>
+        <w:kinsoku/>
+        <w:wordWrap/>
+        <w:overflowPunct/>
+        <w:topLinePunct w:val="0"/>
+        <w:autoSpaceDE/>
+        <w:autoSpaceDN/>
+        <w:bidi w:val="0"/>
+        <w:adjustRightInd/>
+        <w:snapToGrid/>
+        <w:spacing w:after="120" w:line="360" w:lineRule="auto"/>
+        <w:ind w:firstLine="720" w:firstLineChars="0"/>
+        <w:jc w:val="both"/>
+        <w:textAlignment w:val="auto"/>
+        <w:rPr>
+          <w:rFonts w:hint="default" w:ascii="Times New Roman" w:hAnsi="Times New Roman" w:cs="Times New Roman"/>
+          <w:color w:val="auto"/>
+          <w:lang w:val="en-US"/>
+        </w:rPr>
+      </w:pPr>
+      <w:r>
+        <w:rPr>
+          <w:rFonts w:hint="default" w:ascii="Times New Roman" w:hAnsi="Times New Roman" w:cs="Times New Roman"/>
+          <w:color w:val="auto"/>
+          <w:lang w:val="vi-VN"/>
+        </w:rPr>
+        <w:t>Khi nhấn vào “Thêm phòng” trên màn hình thì sẽ hiển thị ra form cho phép ta nhập tên phòng và mô tả của phòng. Sau khi nhấn xác nhận sẽ hiển thị toàn bộ các phòng ra màn hình. Trong trường hợp một trong thông tin để trống thì sẽ không thêm được phòng</w:t>
+      </w:r>
+      <w:r>
+        <w:rPr>
+          <w:rFonts w:hint="default" w:cs="Times New Roman"/>
+          <w:color w:val="auto"/>
+          <w:lang w:val="en-US"/>
+        </w:rPr>
+        <w:t>. Đồng thời để có thể thêm được phòng thì người dùng khi tạo phòng bắt buộc phải thêm hai người khác vào cuộc trò chuyện.</w:t>
+      </w:r>
+    </w:p>
+    <w:p>
+      <w:pPr>
         <w:jc w:val="center"/>
         <w:rPr>
           <w:rFonts w:hint="default" w:ascii="Times New Roman" w:hAnsi="Times New Roman" w:cs="Times New Roman"/>
           <w:color w:val="auto"/>
-          <w:lang w:val="vi-VN"/>
         </w:rPr>
       </w:pPr>
       <w:r>
@@ -40616,7 +40817,7 @@
           <w:color w:val="auto"/>
           <w:lang w:val="vi-VN"/>
         </w:rPr>
-        <w:t>Khi nhấn vào “Thêm phòng” trên màn hình thì sẽ hiển thị ra form cho phép ta nhập tên phòng và mô tả của phòng. Sau khi nhấn xác nhận sẽ hiển thị toàn bộ các phòng ra màn hình. Trong trường hợp một trong thông tin để trống thì sẽ không thêm được phòng.</w:t>
+        <w:t>.</w:t>
       </w:r>
       <w:r>
         <w:rPr>
@@ -40625,8 +40826,8 @@
         </w:rPr>
         <w:drawing>
           <wp:inline distT="0" distB="0" distL="114300" distR="114300">
-            <wp:extent cx="4380865" cy="3747770"/>
-            <wp:effectExtent l="0" t="0" r="8255" b="1270"/>
+            <wp:extent cx="3796665" cy="3249295"/>
+            <wp:effectExtent l="0" t="0" r="13335" b="12065"/>
             <wp:docPr id="22" name="Picture 5"/>
             <wp:cNvGraphicFramePr>
               <a:graphicFrameLocks xmlns:a="http://schemas.openxmlformats.org/drawingml/2006/main" noChangeAspect="1"/>
@@ -40641,7 +40842,7 @@
                     </pic:cNvPicPr>
                   </pic:nvPicPr>
                   <pic:blipFill>
-                    <a:blip r:embed="rId34"/>
+                    <a:blip r:embed="rId35"/>
                     <a:stretch>
                       <a:fillRect/>
                     </a:stretch>
@@ -40649,7 +40850,7 @@
                   <pic:spPr>
                     <a:xfrm>
                       <a:off x="0" y="0"/>
-                      <a:ext cx="4380865" cy="3747770"/>
+                      <a:ext cx="3796665" cy="3249295"/>
                     </a:xfrm>
                     <a:prstGeom prst="rect">
                       <a:avLst/>
@@ -40672,6 +40873,16 @@
         </w:rPr>
         <w:t xml:space="preserve"> </w:t>
       </w:r>
+    </w:p>
+    <w:p>
+      <w:pPr>
+        <w:jc w:val="center"/>
+        <w:rPr>
+          <w:rFonts w:hint="default" w:ascii="Times New Roman" w:hAnsi="Times New Roman" w:cs="Times New Roman"/>
+          <w:color w:val="auto"/>
+          <w:lang w:val="vi-VN"/>
+        </w:rPr>
+      </w:pPr>
       <w:r>
         <w:rPr>
           <w:rFonts w:hint="default" w:ascii="Times New Roman" w:hAnsi="Times New Roman" w:cs="Times New Roman"/>
@@ -40679,8 +40890,8 @@
         </w:rPr>
         <w:drawing>
           <wp:inline distT="0" distB="0" distL="114300" distR="114300">
-            <wp:extent cx="4523740" cy="2331720"/>
-            <wp:effectExtent l="0" t="0" r="2540" b="0"/>
+            <wp:extent cx="4081780" cy="2104390"/>
+            <wp:effectExtent l="0" t="0" r="2540" b="13970"/>
             <wp:docPr id="23" name="Picture 6"/>
             <wp:cNvGraphicFramePr>
               <a:graphicFrameLocks xmlns:a="http://schemas.openxmlformats.org/drawingml/2006/main" noChangeAspect="1"/>
@@ -40695,7 +40906,7 @@
                     </pic:cNvPicPr>
                   </pic:nvPicPr>
                   <pic:blipFill>
-                    <a:blip r:embed="rId35"/>
+                    <a:blip r:embed="rId36"/>
                     <a:stretch>
                       <a:fillRect/>
                     </a:stretch>
@@ -40703,7 +40914,7 @@
                   <pic:spPr>
                     <a:xfrm>
                       <a:off x="0" y="0"/>
-                      <a:ext cx="4523740" cy="2331720"/>
+                      <a:ext cx="4081780" cy="2104390"/>
                     </a:xfrm>
                     <a:prstGeom prst="rect">
                       <a:avLst/>
@@ -40880,7 +41091,7 @@
                     </pic:cNvPicPr>
                   </pic:nvPicPr>
                   <pic:blipFill>
-                    <a:blip r:embed="rId36"/>
+                    <a:blip r:embed="rId37"/>
                     <a:stretch>
                       <a:fillRect/>
                     </a:stretch>
@@ -41092,8 +41303,8 @@
         </w:rPr>
         <w:drawing>
           <wp:inline distT="0" distB="0" distL="114300" distR="114300">
-            <wp:extent cx="2225675" cy="2903855"/>
-            <wp:effectExtent l="0" t="0" r="14605" b="6985"/>
+            <wp:extent cx="1914525" cy="2498090"/>
+            <wp:effectExtent l="0" t="0" r="5715" b="1270"/>
             <wp:docPr id="25" name="Picture 8"/>
             <wp:cNvGraphicFramePr>
               <a:graphicFrameLocks xmlns:a="http://schemas.openxmlformats.org/drawingml/2006/main" noChangeAspect="1"/>
@@ -41108,7 +41319,7 @@
                     </pic:cNvPicPr>
                   </pic:nvPicPr>
                   <pic:blipFill>
-                    <a:blip r:embed="rId37"/>
+                    <a:blip r:embed="rId38"/>
                     <a:stretch>
                       <a:fillRect/>
                     </a:stretch>
@@ -41116,7 +41327,7 @@
                   <pic:spPr>
                     <a:xfrm>
                       <a:off x="0" y="0"/>
-                      <a:ext cx="2225675" cy="2903855"/>
+                      <a:ext cx="1914525" cy="2498090"/>
                     </a:xfrm>
                     <a:prstGeom prst="rect">
                       <a:avLst/>
@@ -41314,7 +41525,7 @@
                     </pic:cNvPicPr>
                   </pic:nvPicPr>
                   <pic:blipFill>
-                    <a:blip r:embed="rId38"/>
+                    <a:blip r:embed="rId39"/>
                     <a:stretch>
                       <a:fillRect/>
                     </a:stretch>
@@ -41375,9 +41586,7 @@
     <w:p>
       <w:pPr>
         <w:rPr>
-          <w:rFonts w:hint="default" w:ascii="Times New Roman" w:hAnsi="Times New Roman" w:cs="Times New Roman"/>
-          <w:color w:val="auto"/>
-          <w:lang w:val="vi-VN"/>
+          <w:rFonts w:hint="default"/>
         </w:rPr>
       </w:pPr>
       <w:r>
@@ -41411,102 +41620,13 @@
         </w:rPr>
         <w:t>dường dẫn vào trang đăng nhập, “http://localhost:3000/signup” là đường dẫn vào trang đăng ký.</w:t>
       </w:r>
-    </w:p>
-    <w:p>
-      <w:pPr>
-        <w:ind w:firstLine="260" w:firstLineChars="100"/>
-        <w:rPr>
-          <w:rFonts w:hint="default" w:ascii="Times New Roman" w:hAnsi="Times New Roman" w:cs="Times New Roman"/>
-          <w:color w:val="auto"/>
-        </w:rPr>
-      </w:pPr>
-    </w:p>
-    <w:p>
-      <w:pPr>
-        <w:ind w:firstLine="260" w:firstLineChars="100"/>
-        <w:rPr>
-          <w:rFonts w:hint="default" w:ascii="Times New Roman" w:hAnsi="Times New Roman" w:cs="Times New Roman"/>
-          <w:color w:val="auto"/>
-        </w:rPr>
-      </w:pPr>
-    </w:p>
-    <w:p>
-      <w:pPr>
-        <w:ind w:firstLine="260" w:firstLineChars="100"/>
-        <w:rPr>
-          <w:rFonts w:hint="default" w:ascii="Times New Roman" w:hAnsi="Times New Roman" w:cs="Times New Roman"/>
-          <w:color w:val="auto"/>
-        </w:rPr>
-      </w:pPr>
-    </w:p>
-    <w:p>
-      <w:pPr>
-        <w:ind w:firstLine="260" w:firstLineChars="100"/>
-        <w:rPr>
-          <w:rFonts w:hint="default" w:ascii="Times New Roman" w:hAnsi="Times New Roman" w:cs="Times New Roman"/>
-          <w:color w:val="auto"/>
-        </w:rPr>
-      </w:pPr>
-    </w:p>
-    <w:p>
-      <w:pPr>
-        <w:ind w:firstLine="260" w:firstLineChars="100"/>
-        <w:rPr>
-          <w:rFonts w:hint="default" w:ascii="Times New Roman" w:hAnsi="Times New Roman" w:cs="Times New Roman"/>
-          <w:color w:val="auto"/>
-        </w:rPr>
-      </w:pPr>
-    </w:p>
-    <w:p>
-      <w:pPr>
-        <w:ind w:firstLine="260" w:firstLineChars="100"/>
-        <w:rPr>
-          <w:rFonts w:hint="default" w:ascii="Times New Roman" w:hAnsi="Times New Roman" w:cs="Times New Roman"/>
-          <w:color w:val="auto"/>
-        </w:rPr>
-      </w:pPr>
-    </w:p>
-    <w:p>
-      <w:pPr>
-        <w:ind w:firstLine="260" w:firstLineChars="100"/>
-        <w:rPr>
-          <w:rFonts w:hint="default" w:ascii="Times New Roman" w:hAnsi="Times New Roman" w:cs="Times New Roman"/>
-          <w:color w:val="auto"/>
-        </w:rPr>
-      </w:pPr>
-    </w:p>
-    <w:p>
-      <w:pPr>
-        <w:ind w:firstLine="260" w:firstLineChars="100"/>
-        <w:rPr>
-          <w:rFonts w:hint="default" w:ascii="Times New Roman" w:hAnsi="Times New Roman" w:cs="Times New Roman"/>
-          <w:color w:val="auto"/>
-        </w:rPr>
-      </w:pPr>
-    </w:p>
-    <w:p>
-      <w:pPr>
-        <w:ind w:firstLine="260" w:firstLineChars="100"/>
-        <w:rPr>
-          <w:rFonts w:hint="default" w:ascii="Times New Roman" w:hAnsi="Times New Roman" w:cs="Times New Roman"/>
-          <w:color w:val="auto"/>
-        </w:rPr>
-      </w:pPr>
-    </w:p>
-    <w:p>
-      <w:pPr>
-        <w:ind w:firstLine="260" w:firstLineChars="100"/>
-        <w:rPr>
-          <w:rFonts w:hint="default" w:ascii="Times New Roman" w:hAnsi="Times New Roman" w:cs="Times New Roman"/>
-          <w:color w:val="auto"/>
-        </w:rPr>
-      </w:pPr>
     </w:p>
     <w:p>
       <w:pPr>
         <w:pStyle w:val="11"/>
         <w:spacing w:after="288" w:afterLines="120"/>
         <w:jc w:val="center"/>
+        <w:outlineLvl w:val="0"/>
         <w:rPr>
           <w:rFonts w:hint="default" w:ascii="Times New Roman" w:hAnsi="Times New Roman" w:cs="Times New Roman"/>
           <w:b/>
@@ -41514,14 +41634,17 @@
           <w:color w:val="auto"/>
           <w:sz w:val="32"/>
           <w:szCs w:val="32"/>
+          <w:lang w:val="vi-VN"/>
         </w:rPr>
       </w:pPr>
+      <w:bookmarkStart w:id="96" w:name="_Toc15516"/>
     </w:p>
     <w:p>
       <w:pPr>
         <w:pStyle w:val="11"/>
         <w:spacing w:after="288" w:afterLines="120"/>
         <w:jc w:val="center"/>
+        <w:outlineLvl w:val="0"/>
         <w:rPr>
           <w:rFonts w:hint="default" w:ascii="Times New Roman" w:hAnsi="Times New Roman" w:cs="Times New Roman"/>
           <w:b/>
@@ -41529,66 +41652,7 @@
           <w:color w:val="auto"/>
           <w:sz w:val="32"/>
           <w:szCs w:val="32"/>
-        </w:rPr>
-      </w:pPr>
-    </w:p>
-    <w:p>
-      <w:pPr>
-        <w:pStyle w:val="11"/>
-        <w:spacing w:after="288" w:afterLines="120"/>
-        <w:jc w:val="center"/>
-        <w:rPr>
-          <w:rFonts w:hint="default" w:ascii="Times New Roman" w:hAnsi="Times New Roman" w:cs="Times New Roman"/>
-          <w:b/>
-          <w:bCs/>
-          <w:color w:val="auto"/>
-          <w:sz w:val="32"/>
-          <w:szCs w:val="32"/>
-        </w:rPr>
-      </w:pPr>
-    </w:p>
-    <w:p>
-      <w:pPr>
-        <w:pStyle w:val="11"/>
-        <w:spacing w:after="288" w:afterLines="120"/>
-        <w:jc w:val="center"/>
-        <w:rPr>
-          <w:rFonts w:hint="default" w:ascii="Times New Roman" w:hAnsi="Times New Roman" w:cs="Times New Roman"/>
-          <w:b/>
-          <w:bCs/>
-          <w:color w:val="auto"/>
-          <w:sz w:val="32"/>
-          <w:szCs w:val="32"/>
-        </w:rPr>
-      </w:pPr>
-    </w:p>
-    <w:p>
-      <w:pPr>
-        <w:pStyle w:val="11"/>
-        <w:spacing w:after="288" w:afterLines="120"/>
-        <w:jc w:val="center"/>
-        <w:rPr>
-          <w:rFonts w:hint="default" w:ascii="Times New Roman" w:hAnsi="Times New Roman" w:cs="Times New Roman"/>
-          <w:b/>
-          <w:bCs/>
-          <w:color w:val="auto"/>
-          <w:sz w:val="32"/>
-          <w:szCs w:val="32"/>
-        </w:rPr>
-      </w:pPr>
-    </w:p>
-    <w:p>
-      <w:pPr>
-        <w:pStyle w:val="11"/>
-        <w:spacing w:after="288" w:afterLines="120"/>
-        <w:jc w:val="center"/>
-        <w:rPr>
-          <w:rFonts w:hint="default" w:ascii="Times New Roman" w:hAnsi="Times New Roman" w:cs="Times New Roman"/>
-          <w:b/>
-          <w:bCs/>
-          <w:color w:val="auto"/>
-          <w:sz w:val="32"/>
-          <w:szCs w:val="32"/>
+          <w:lang w:val="vi-VN"/>
         </w:rPr>
       </w:pPr>
     </w:p>
@@ -41608,7 +41672,159 @@
           <w:lang w:val="vi-VN"/>
         </w:rPr>
       </w:pPr>
-      <w:bookmarkStart w:id="96" w:name="_Toc15516"/>
+    </w:p>
+    <w:p>
+      <w:pPr>
+        <w:pStyle w:val="11"/>
+        <w:spacing w:after="288" w:afterLines="120"/>
+        <w:jc w:val="center"/>
+        <w:outlineLvl w:val="0"/>
+        <w:rPr>
+          <w:rFonts w:hint="default" w:ascii="Times New Roman" w:hAnsi="Times New Roman" w:cs="Times New Roman"/>
+          <w:b/>
+          <w:bCs/>
+          <w:color w:val="auto"/>
+          <w:sz w:val="32"/>
+          <w:szCs w:val="32"/>
+          <w:lang w:val="vi-VN"/>
+        </w:rPr>
+      </w:pPr>
+    </w:p>
+    <w:p>
+      <w:pPr>
+        <w:pStyle w:val="11"/>
+        <w:spacing w:after="288" w:afterLines="120"/>
+        <w:jc w:val="center"/>
+        <w:outlineLvl w:val="0"/>
+        <w:rPr>
+          <w:rFonts w:hint="default" w:ascii="Times New Roman" w:hAnsi="Times New Roman" w:cs="Times New Roman"/>
+          <w:b/>
+          <w:bCs/>
+          <w:color w:val="auto"/>
+          <w:sz w:val="32"/>
+          <w:szCs w:val="32"/>
+          <w:lang w:val="vi-VN"/>
+        </w:rPr>
+      </w:pPr>
+    </w:p>
+    <w:p>
+      <w:pPr>
+        <w:pStyle w:val="11"/>
+        <w:spacing w:after="288" w:afterLines="120"/>
+        <w:jc w:val="center"/>
+        <w:outlineLvl w:val="0"/>
+        <w:rPr>
+          <w:rFonts w:hint="default" w:ascii="Times New Roman" w:hAnsi="Times New Roman" w:cs="Times New Roman"/>
+          <w:b/>
+          <w:bCs/>
+          <w:color w:val="auto"/>
+          <w:sz w:val="32"/>
+          <w:szCs w:val="32"/>
+          <w:lang w:val="vi-VN"/>
+        </w:rPr>
+      </w:pPr>
+    </w:p>
+    <w:p>
+      <w:pPr>
+        <w:pStyle w:val="11"/>
+        <w:spacing w:after="288" w:afterLines="120"/>
+        <w:jc w:val="center"/>
+        <w:outlineLvl w:val="0"/>
+        <w:rPr>
+          <w:rFonts w:hint="default" w:ascii="Times New Roman" w:hAnsi="Times New Roman" w:cs="Times New Roman"/>
+          <w:b/>
+          <w:bCs/>
+          <w:color w:val="auto"/>
+          <w:sz w:val="32"/>
+          <w:szCs w:val="32"/>
+          <w:lang w:val="vi-VN"/>
+        </w:rPr>
+      </w:pPr>
+    </w:p>
+    <w:p>
+      <w:pPr>
+        <w:pStyle w:val="11"/>
+        <w:spacing w:after="288" w:afterLines="120"/>
+        <w:jc w:val="center"/>
+        <w:outlineLvl w:val="0"/>
+        <w:rPr>
+          <w:rFonts w:hint="default" w:ascii="Times New Roman" w:hAnsi="Times New Roman" w:cs="Times New Roman"/>
+          <w:b/>
+          <w:bCs/>
+          <w:color w:val="auto"/>
+          <w:sz w:val="32"/>
+          <w:szCs w:val="32"/>
+          <w:lang w:val="vi-VN"/>
+        </w:rPr>
+      </w:pPr>
+    </w:p>
+    <w:p>
+      <w:pPr>
+        <w:pStyle w:val="11"/>
+        <w:spacing w:after="288" w:afterLines="120"/>
+        <w:jc w:val="center"/>
+        <w:outlineLvl w:val="0"/>
+        <w:rPr>
+          <w:rFonts w:hint="default" w:ascii="Times New Roman" w:hAnsi="Times New Roman" w:cs="Times New Roman"/>
+          <w:b/>
+          <w:bCs/>
+          <w:color w:val="auto"/>
+          <w:sz w:val="32"/>
+          <w:szCs w:val="32"/>
+          <w:lang w:val="vi-VN"/>
+        </w:rPr>
+      </w:pPr>
+    </w:p>
+    <w:p>
+      <w:pPr>
+        <w:pStyle w:val="11"/>
+        <w:spacing w:after="288" w:afterLines="120"/>
+        <w:jc w:val="center"/>
+        <w:outlineLvl w:val="0"/>
+        <w:rPr>
+          <w:rFonts w:hint="default" w:ascii="Times New Roman" w:hAnsi="Times New Roman" w:cs="Times New Roman"/>
+          <w:b/>
+          <w:bCs/>
+          <w:color w:val="auto"/>
+          <w:sz w:val="32"/>
+          <w:szCs w:val="32"/>
+          <w:lang w:val="vi-VN"/>
+        </w:rPr>
+      </w:pPr>
+    </w:p>
+    <w:p>
+      <w:pPr>
+        <w:pStyle w:val="11"/>
+        <w:spacing w:after="288" w:afterLines="120"/>
+        <w:jc w:val="center"/>
+        <w:outlineLvl w:val="0"/>
+        <w:rPr>
+          <w:rFonts w:hint="default" w:ascii="Times New Roman" w:hAnsi="Times New Roman" w:cs="Times New Roman"/>
+          <w:b/>
+          <w:bCs/>
+          <w:color w:val="auto"/>
+          <w:sz w:val="32"/>
+          <w:szCs w:val="32"/>
+          <w:lang w:val="vi-VN"/>
+        </w:rPr>
+      </w:pPr>
+    </w:p>
+    <w:p>
+      <w:pPr>
+        <w:pStyle w:val="11"/>
+        <w:spacing w:after="288" w:afterLines="120"/>
+        <w:jc w:val="center"/>
+        <w:outlineLvl w:val="0"/>
+        <w:rPr>
+          <w:rFonts w:hint="default" w:ascii="Times New Roman" w:hAnsi="Times New Roman" w:cs="Times New Roman"/>
+          <w:b/>
+          <w:bCs/>
+          <w:color w:val="auto"/>
+          <w:sz w:val="32"/>
+          <w:szCs w:val="32"/>
+          <w:lang w:val="vi-VN"/>
+        </w:rPr>
+      </w:pPr>
       <w:r>
         <w:rPr>
           <w:rFonts w:hint="default" w:ascii="Times New Roman" w:hAnsi="Times New Roman" w:cs="Times New Roman"/>
@@ -42495,22 +42711,6 @@
                       <a:ln w="6350">
                         <a:noFill/>
                       </a:ln>
-                      <a:extLst>
-                        <a:ext uri="{909E8E84-426E-40DD-AFC4-6F175D3DCCD1}">
-                          <a14:hiddenFill xmlns:a14="http://schemas.microsoft.com/office/drawing/2010/main">
-                            <a:solidFill>
-                              <a:schemeClr val="lt1"/>
-                            </a:solidFill>
-                          </a14:hiddenFill>
-                        </a:ext>
-                        <a:ext uri="{91240B29-F687-4F45-9708-019B960494DF}">
-                          <a14:hiddenLine xmlns:a14="http://schemas.microsoft.com/office/drawing/2010/main" w="6350">
-                            <a:solidFill>
-                              <a:prstClr val="black"/>
-                            </a:solidFill>
-                          </a14:hiddenLine>
-                        </a:ext>
-                      </a:extLst>
                     </wps:spPr>
                     <wps:style>
                       <a:lnRef idx="0">
@@ -42573,7 +42773,7 @@
         </mc:Choice>
         <mc:Fallback>
           <w:pict>
-            <v:shape id="_x0000_s1026" o:spid="_x0000_s1026" o:spt="202" type="#_x0000_t202" style="position:absolute;left:0pt;margin-top:0pt;height:144pt;width:144pt;mso-position-horizontal:right;mso-position-horizontal-relative:margin;mso-wrap-style:none;z-index:251659264;mso-width-relative:page;mso-height-relative:page;" filled="f" stroked="f" coordsize="21600,21600" o:gfxdata="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">
+            <v:shape id="_x0000_s1026" o:spid="_x0000_s1026" o:spt="202" type="#_x0000_t202" style="position:absolute;left:0pt;margin-top:0pt;height:144pt;width:144pt;mso-position-horizontal:right;mso-position-horizontal-relative:margin;mso-wrap-style:none;z-index:251659264;mso-width-relative:page;mso-height-relative:page;" filled="f" stroked="f" coordsize="21600,21600" o:gfxdata="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">
               <v:fill on="f" focussize="0,0"/>
               <v:stroke on="f" weight="0.5pt"/>
               <v:imagedata o:title=""/>
@@ -43711,7 +43911,7 @@
     <w:lsdException w:qFormat="1" w:unhideWhenUsed="0" w:uiPriority="0" w:semiHidden="0" w:name="Title"/>
     <w:lsdException w:unhideWhenUsed="0" w:uiPriority="0" w:semiHidden="0" w:name="Closing"/>
     <w:lsdException w:unhideWhenUsed="0" w:uiPriority="0" w:semiHidden="0" w:name="Signature"/>
-    <w:lsdException w:uiPriority="1" w:name="Default Paragraph Font"/>
+    <w:lsdException w:qFormat="1" w:uiPriority="1" w:name="Default Paragraph Font"/>
     <w:lsdException w:qFormat="1" w:unhideWhenUsed="0" w:uiPriority="1" w:semiHidden="0" w:name="Body Text"/>
     <w:lsdException w:unhideWhenUsed="0" w:uiPriority="0" w:semiHidden="0" w:name="Body Text Indent"/>
     <w:lsdException w:unhideWhenUsed="0" w:uiPriority="0" w:semiHidden="0" w:name="List Continue"/>
@@ -43749,7 +43949,7 @@
     <w:lsdException w:unhideWhenUsed="0" w:uiPriority="0" w:semiHidden="0" w:name="HTML Sample"/>
     <w:lsdException w:unhideWhenUsed="0" w:uiPriority="0" w:semiHidden="0" w:name="HTML Typewriter"/>
     <w:lsdException w:unhideWhenUsed="0" w:uiPriority="0" w:semiHidden="0" w:name="HTML Variable"/>
-    <w:lsdException w:uiPriority="99" w:name="Normal Table"/>
+    <w:lsdException w:qFormat="1" w:uiPriority="99" w:name="Normal Table"/>
     <w:lsdException w:unhideWhenUsed="0" w:uiPriority="0" w:semiHidden="0" w:name="annotation subject"/>
     <w:lsdException w:uiPriority="0" w:name="Table Simple 1"/>
     <w:lsdException w:uiPriority="0" w:name="Table Simple 2"/>
@@ -44033,12 +44233,14 @@
     <w:name w:val="Default Paragraph Font"/>
     <w:semiHidden/>
     <w:unhideWhenUsed/>
+    <w:qFormat/>
     <w:uiPriority w:val="1"/>
   </w:style>
   <w:style w:type="table" w:default="1" w:styleId="9">
     <w:name w:val="Normal Table"/>
     <w:semiHidden/>
     <w:unhideWhenUsed/>
+    <w:qFormat/>
     <w:uiPriority w:val="99"/>
     <w:tblPr>
       <w:tblCellMar>
@@ -44863,13 +45065,13 @@
 </file>
 
 <file path=customXml/item2.xml><?xml version="1.0" encoding="utf-8"?>
-<b:Sources xmlns:b="http://schemas.openxmlformats.org/officeDocument/2006/bibliography" xmlns="http://schemas.openxmlformats.org/officeDocument/2006/bibliography" SelectedStyle="\HarvardAnglia2008OfficeOnline.xsl" StyleName="Harvard - Anglia" Version="2008"/>
+<go:gDocsCustomXmlDataStorage xmlns:go="http://customooxmlschemas.google.com/" xmlns:r="http://schemas.openxmlformats.org/officeDocument/2006/relationships">
+  <go:docsCustomData xmlns:go="http://customooxmlschemas.google.com/" roundtripDataSignature="AMtx7mjSdOu9SCWkE0Xi10i9PUvtAaKnDQ==">AMUW2mUW4j4cjQqNUjp+i/G67UABTVmjPLaoBI5NZ/5O39Af8yJHSAiilCzRYteFagfiz9d130G83td9mNzymD23jUiHOx3hVa0j5YQzHj9GJrDJol6F/tIqWWR0J8zKrzYnIP8B1uYsNWgEEOxYPpCCZ40NnS0utPTGM6YaBaUsIjORZ/OuvSg=</go:docsCustomData>
+</go:gDocsCustomXmlDataStorage>
 </file>
 
 <file path=customXml/item3.xml><?xml version="1.0" encoding="utf-8"?>
-<go:gDocsCustomXmlDataStorage xmlns:go="http://customooxmlschemas.google.com/" xmlns:r="http://schemas.openxmlformats.org/officeDocument/2006/relationships">
-  <go:docsCustomData xmlns:go="http://customooxmlschemas.google.com/" roundtripDataSignature="AMtx7mjSdOu9SCWkE0Xi10i9PUvtAaKnDQ==">AMUW2mUW4j4cjQqNUjp+i/G67UABTVmjPLaoBI5NZ/5O39Af8yJHSAiilCzRYteFagfiz9d130G83td9mNzymD23jUiHOx3hVa0j5YQzHj9GJrDJol6F/tIqWWR0J8zKrzYnIP8B1uYsNWgEEOxYPpCCZ40NnS0utPTGM6YaBaUsIjORZ/OuvSg=</go:docsCustomData>
-</go:gDocsCustomXmlDataStorage>
+<b:Sources xmlns:b="http://schemas.openxmlformats.org/officeDocument/2006/bibliography" xmlns="http://schemas.openxmlformats.org/officeDocument/2006/bibliography" SelectedStyle="\HarvardAnglia2008OfficeOnline.xsl" StyleName="Harvard - Anglia" Version="2008"/>
 </file>
 
 <file path=customXml/itemProps1.xml><?xml version="1.0" encoding="utf-8"?>
@@ -44881,13 +45083,13 @@
 </file>
 
 <file path=customXml/itemProps2.xml><?xml version="1.0" encoding="utf-8"?>
-<ds:datastoreItem xmlns:ds="http://schemas.openxmlformats.org/officeDocument/2006/customXml" ds:itemID="{53CDF008-66DF-4300-A3D9-827ECE86A054}">
+<ds:datastoreItem xmlns:ds="http://schemas.openxmlformats.org/officeDocument/2006/customXml" ds:itemID="{11111111-1234-1234-1234-123412341234}">
   <ds:schemaRefs/>
 </ds:datastoreItem>
 </file>
 
 <file path=customXml/itemProps3.xml><?xml version="1.0" encoding="utf-8"?>
-<ds:datastoreItem xmlns:ds="http://schemas.openxmlformats.org/officeDocument/2006/customXml" ds:itemID="{11111111-1234-1234-1234-123412341234}">
+<ds:datastoreItem xmlns:ds="http://schemas.openxmlformats.org/officeDocument/2006/customXml" ds:itemID="{53CDF008-66DF-4300-A3D9-827ECE86A054}">
   <ds:schemaRefs/>
 </ds:datastoreItem>
 </file>
</xml_diff>